<commit_message>
WNMA update + removed old files
</commit_message>
<xml_diff>
--- a/Wireless Networks for Mobile Applications/Project/Presentation/Script.docx
+++ b/Wireless Networks for Mobile Applications/Project/Presentation/Script.docx
@@ -272,7 +272,13 @@
         <w:rPr>
           <w:lang w:val="it-IT"/>
         </w:rPr>
-        <w:t xml:space="preserve"> per il futuro dell’IoT.</w:t>
+        <w:t xml:space="preserve"> per il futuro dell’IoT</w:t>
+      </w:r>
+      <w:r>
+        <w:rPr>
+          <w:lang w:val="it-IT"/>
+        </w:rPr>
+        <w:t xml:space="preserve"> in applicazione a bassa latenza. </w:t>
       </w:r>
     </w:p>
     <w:p>
@@ -1332,7 +1338,19 @@
         <w:rPr>
           <w:lang w:val="it-IT"/>
         </w:rPr>
-        <w:t xml:space="preserve"> troviamo i server MEC, che sono posizionati vicino alle stazioni base per ridurre la latenza e aumentare l'efficienza. Questi server elaborano i dati localmente, evitando la necessità di inviarli al cloud centrale, il che porta notevoli vantaggi, come una maggiore velocità di risposta e un minor carico sulla rete.</w:t>
+        <w:t xml:space="preserve"> troviamo i server MEC, che sono posizionati vicino alle stazioni base</w:t>
+      </w:r>
+      <w:r>
+        <w:rPr>
+          <w:lang w:val="it-IT"/>
+        </w:rPr>
+        <w:t xml:space="preserve"> delle celle mobili</w:t>
+      </w:r>
+      <w:r>
+        <w:rPr>
+          <w:lang w:val="it-IT"/>
+        </w:rPr>
+        <w:t xml:space="preserve"> per ridurre la latenza e aumentare l'efficienza. Questi server elaborano i dati localmente, evitando la necessità di inviarli al cloud centrale, il che porta notevoli vantaggi, come una maggiore velocità di risposta e un minor carico sulla rete.</w:t>
       </w:r>
     </w:p>
     <w:p>
@@ -1387,13 +1405,55 @@
         <w:rPr>
           <w:lang w:val="it-IT"/>
         </w:rPr>
-        <w:t xml:space="preserve"> Durante la loro mobilità, i dispositivi scelgono di delegare la computazione al MEC server più conveniente tenendo in considerazione gli eventuali costi da sostenere in termini di consumo di energia e tempo di esecuzione. </w:t>
-      </w:r>
-      <w:r>
-        <w:rPr>
-          <w:lang w:val="it-IT"/>
-        </w:rPr>
-        <w:t xml:space="preserve">Anche i server MEC cercano di bilanciare il carico delle richieste e le risorse disponibili. Questi due problemi di ottimizzazione sono stati risolti </w:t>
+        <w:t xml:space="preserve"> Durante la loro mobilità, i dispositivi </w:t>
+      </w:r>
+      <w:r>
+        <w:rPr>
+          <w:lang w:val="it-IT"/>
+        </w:rPr>
+        <w:t>possono scegliere</w:t>
+      </w:r>
+      <w:r>
+        <w:rPr>
+          <w:lang w:val="it-IT"/>
+        </w:rPr>
+        <w:t xml:space="preserve"> di delegare la computazione al MEC server più conveniente tenendo in considerazione gli eventuali costi da sostenere in termini di </w:t>
+      </w:r>
+      <w:r>
+        <w:rPr>
+          <w:lang w:val="it-IT"/>
+        </w:rPr>
+        <w:t xml:space="preserve">computazione richiesta, </w:t>
+      </w:r>
+      <w:r>
+        <w:rPr>
+          <w:lang w:val="it-IT"/>
+        </w:rPr>
+        <w:t>tempo di esecuzione</w:t>
+      </w:r>
+      <w:r>
+        <w:rPr>
+          <w:lang w:val="it-IT"/>
+        </w:rPr>
+        <w:t xml:space="preserve"> e grandezza del task</w:t>
+      </w:r>
+      <w:r>
+        <w:rPr>
+          <w:lang w:val="it-IT"/>
+        </w:rPr>
+        <w:t xml:space="preserve">. </w:t>
+      </w:r>
+      <w:r>
+        <w:rPr>
+          <w:lang w:val="it-IT"/>
+        </w:rPr>
+        <w:t>Dall’altro lato a</w:t>
+      </w:r>
+      <w:r>
+        <w:rPr>
+          <w:lang w:val="it-IT"/>
+        </w:rPr>
+        <w:t xml:space="preserve">nche i server MEC cercano di bilanciare il carico delle richieste e le risorse disponibili. Questi due problemi di ottimizzazione sono stati risolti </w:t>
       </w:r>
       <w:r>
         <w:rPr>
@@ -1437,15 +1497,12 @@
         </w:rPr>
         <w:t xml:space="preserve"> carico.</w:t>
       </w:r>
-    </w:p>
-    <w:p>
-      <w:pPr>
-        <w:spacing w:after="0"/>
-        <w:jc w:val="both"/>
-        <w:rPr>
-          <w:lang w:val="it-IT"/>
-        </w:rPr>
-      </w:pPr>
+      <w:r>
+        <w:rPr>
+          <w:lang w:val="it-IT"/>
+        </w:rPr>
+        <w:t xml:space="preserve"> </w:t>
+      </w:r>
       <w:r>
         <w:rPr>
           <w:lang w:val="it-IT"/>
@@ -1614,7 +1671,19 @@
         <w:rPr>
           <w:lang w:val="it-IT"/>
         </w:rPr>
-        <w:t xml:space="preserve"> del calcolo, in particolare sono state considerate quattro architetture: </w:t>
+        <w:t xml:space="preserve"> del calcolo, in particolare </w:t>
+      </w:r>
+      <w:r>
+        <w:rPr>
+          <w:lang w:val="it-IT"/>
+        </w:rPr>
+        <w:t xml:space="preserve">ne </w:t>
+      </w:r>
+      <w:r>
+        <w:rPr>
+          <w:lang w:val="it-IT"/>
+        </w:rPr>
+        <w:t xml:space="preserve">sono state considerate quattro: </w:t>
       </w:r>
     </w:p>
     <w:p>
@@ -1851,7 +1920,19 @@
         <w:rPr>
           <w:lang w:val="it-IT"/>
         </w:rPr>
-        <w:t xml:space="preserve"> risulta essere meno efficace della soluzione proposta dagli autori poiché tale soluzione considera le risorse di calcolo e comunicazione </w:t>
+        <w:t xml:space="preserve"> risulta essere meno efficace della soluzione proposta dagli autori poiché tale soluzione considera le risorse di calcolo e </w:t>
+      </w:r>
+      <w:r>
+        <w:rPr>
+          <w:lang w:val="it-IT"/>
+        </w:rPr>
+        <w:t xml:space="preserve">di </w:t>
+      </w:r>
+      <w:r>
+        <w:rPr>
+          <w:lang w:val="it-IT"/>
+        </w:rPr>
+        <w:t xml:space="preserve">comunicazione </w:t>
       </w:r>
       <w:r>
         <w:rPr>
@@ -1963,7 +2044,7 @@
         <w:rPr>
           <w:lang w:val="it-IT"/>
         </w:rPr>
-        <w:t xml:space="preserve">come la velocità dei dispositivi mobili influisca sulla riduzione della latenza media dei task. </w:t>
+        <w:t xml:space="preserve">come la velocità dei dispositivi mobili influisca sulla riduzione della latenza media. </w:t>
       </w:r>
       <w:r>
         <w:rPr>
@@ -2067,132 +2148,847 @@
         <w:spacing w:after="0"/>
         <w:jc w:val="both"/>
         <w:rPr>
-          <w:lang w:val="it-IT"/>
-        </w:rPr>
-      </w:pPr>
-    </w:p>
-    <w:p>
-      <w:pPr>
-        <w:spacing w:after="0"/>
-        <w:jc w:val="both"/>
-        <w:rPr>
-          <w:lang w:val="it-IT"/>
-        </w:rPr>
-      </w:pPr>
-      <w:r>
-        <w:rPr>
-          <w:lang w:val="it-IT"/>
-        </w:rPr>
-        <w:t xml:space="preserve">**Diapositiva </w:t>
-      </w:r>
-      <w:r>
-        <w:rPr>
-          <w:lang w:val="it-IT"/>
-        </w:rPr>
-        <w:t>9-10</w:t>
-      </w:r>
-      <w:r>
-        <w:rPr>
-          <w:lang w:val="it-IT"/>
-        </w:rPr>
-        <w:t xml:space="preserve">: Studio sul Gaming Mobile**  </w:t>
-      </w:r>
-    </w:p>
-    <w:p>
-      <w:pPr>
-        <w:spacing w:after="0"/>
-        <w:jc w:val="both"/>
-        <w:rPr>
-          <w:lang w:val="it-IT"/>
-        </w:rPr>
-      </w:pPr>
-      <w:r>
-        <w:rPr>
-          <w:lang w:val="it-IT"/>
-        </w:rPr>
-        <w:t xml:space="preserve">_Uno dei settori che ha beneficiato maggiormente dell’Edge Computing è il </w:t>
+          <w:b/>
+          <w:bCs/>
+          <w:lang w:val="it-IT"/>
+        </w:rPr>
+      </w:pPr>
+      <w:r>
+        <w:rPr>
+          <w:b/>
+          <w:bCs/>
+          <w:lang w:val="it-IT"/>
+        </w:rPr>
+        <w:t xml:space="preserve">Diapositiva </w:t>
+      </w:r>
+      <w:r>
+        <w:rPr>
+          <w:b/>
+          <w:bCs/>
+          <w:lang w:val="it-IT"/>
+        </w:rPr>
+        <w:t>9</w:t>
+      </w:r>
+      <w:r>
+        <w:rPr>
+          <w:b/>
+          <w:bCs/>
+          <w:lang w:val="it-IT"/>
+        </w:rPr>
+        <w:t xml:space="preserve">: Studio sul Gaming Mobile </w:t>
+      </w:r>
+    </w:p>
+    <w:p>
+      <w:pPr>
+        <w:spacing w:after="0"/>
+        <w:jc w:val="both"/>
+        <w:rPr>
+          <w:lang w:val="it-IT"/>
+        </w:rPr>
+      </w:pPr>
+      <w:r>
+        <w:rPr>
+          <w:lang w:val="it-IT"/>
+        </w:rPr>
+        <w:t xml:space="preserve">L'obiettivo di questo studio è stato quello di valutare l'impatto dell'Edge Computing sulla latenza in applicazioni di mobile gaming che richiedono un uso intensivo di risorse. Le reti di accesso considerate sono state Wi-Fi e LTE, mentre il gioco di riferimento, </w:t>
+      </w:r>
+      <w:proofErr w:type="spellStart"/>
+      <w:r>
+        <w:rPr>
+          <w:lang w:val="it-IT"/>
+        </w:rPr>
+        <w:t>Neverball</w:t>
+      </w:r>
+      <w:proofErr w:type="spellEnd"/>
+      <w:r>
+        <w:rPr>
+          <w:lang w:val="it-IT"/>
+        </w:rPr>
+        <w:t>, è stato scelto per rappresentare applicazioni con ambienti complessi 3D.</w:t>
+      </w:r>
+    </w:p>
+    <w:p>
+      <w:pPr>
+        <w:spacing w:after="0"/>
+        <w:jc w:val="both"/>
+        <w:rPr>
+          <w:lang w:val="it-IT"/>
+        </w:rPr>
+      </w:pPr>
+    </w:p>
+    <w:p>
+      <w:pPr>
+        <w:spacing w:after="0"/>
+        <w:jc w:val="both"/>
+        <w:rPr>
+          <w:lang w:val="it-IT"/>
+        </w:rPr>
+      </w:pPr>
+      <w:r>
+        <w:rPr>
+          <w:lang w:val="it-IT"/>
+        </w:rPr>
+        <w:t xml:space="preserve">Lo studio si è concentrato sulla </w:t>
+      </w:r>
+      <w:proofErr w:type="spellStart"/>
+      <w:r>
+        <w:rPr>
+          <w:lang w:val="it-IT"/>
+        </w:rPr>
+        <w:t>response</w:t>
+      </w:r>
+      <w:proofErr w:type="spellEnd"/>
+      <w:r>
+        <w:rPr>
+          <w:lang w:val="it-IT"/>
+        </w:rPr>
+        <w:t xml:space="preserve"> delay, ossia il tempo </w:t>
+      </w:r>
+      <w:r>
+        <w:rPr>
+          <w:lang w:val="it-IT"/>
+        </w:rPr>
+        <w:t>trascorso tra un’interazione del client e il corrispettivo risultato ritornato al client stesso</w:t>
+      </w:r>
+      <w:r>
+        <w:rPr>
+          <w:lang w:val="it-IT"/>
+        </w:rPr>
+        <w:t>. Questa metrica si compone di tre elementi fondamentali:</w:t>
+      </w:r>
+    </w:p>
+    <w:p>
+      <w:pPr>
+        <w:pStyle w:val="Paragrafoelenco"/>
+        <w:numPr>
+          <w:ilvl w:val="0"/>
+          <w:numId w:val="9"/>
+        </w:numPr>
+        <w:spacing w:after="0"/>
+        <w:jc w:val="both"/>
+        <w:rPr>
+          <w:lang w:val="it-IT"/>
+        </w:rPr>
+      </w:pPr>
+      <w:r>
+        <w:rPr>
+          <w:lang w:val="it-IT"/>
+        </w:rPr>
+        <w:t>Processing Delay (PD): il tempo di elaborazione</w:t>
+      </w:r>
+      <w:r>
+        <w:rPr>
+          <w:lang w:val="it-IT"/>
+        </w:rPr>
+        <w:t xml:space="preserve"> lato server</w:t>
+      </w:r>
+      <w:r>
+        <w:rPr>
+          <w:lang w:val="it-IT"/>
+        </w:rPr>
+        <w:t xml:space="preserve"> e rendering</w:t>
+      </w:r>
+      <w:r>
+        <w:rPr>
+          <w:lang w:val="it-IT"/>
+        </w:rPr>
+        <w:t xml:space="preserve"> del corrispettivo frame</w:t>
+      </w:r>
+      <w:r>
+        <w:rPr>
+          <w:lang w:val="it-IT"/>
+        </w:rPr>
+        <w:t>.</w:t>
+      </w:r>
+    </w:p>
+    <w:p>
+      <w:pPr>
+        <w:pStyle w:val="Paragrafoelenco"/>
+        <w:numPr>
+          <w:ilvl w:val="0"/>
+          <w:numId w:val="9"/>
+        </w:numPr>
+        <w:spacing w:after="0"/>
+        <w:jc w:val="both"/>
+        <w:rPr>
+          <w:lang w:val="it-IT"/>
+        </w:rPr>
+      </w:pPr>
+      <w:r>
+        <w:rPr>
+          <w:lang w:val="it-IT"/>
+        </w:rPr>
+        <w:t xml:space="preserve">Network Delay (ND): </w:t>
+      </w:r>
+      <w:r>
+        <w:rPr>
+          <w:lang w:val="it-IT"/>
+        </w:rPr>
+        <w:t>il RTT</w:t>
+      </w:r>
+      <w:r>
+        <w:rPr>
+          <w:lang w:val="it-IT"/>
+        </w:rPr>
+        <w:t xml:space="preserve"> tra client e server.</w:t>
+      </w:r>
+    </w:p>
+    <w:p>
+      <w:pPr>
+        <w:pStyle w:val="Paragrafoelenco"/>
+        <w:numPr>
+          <w:ilvl w:val="0"/>
+          <w:numId w:val="9"/>
+        </w:numPr>
+        <w:spacing w:after="0"/>
+        <w:jc w:val="both"/>
+        <w:rPr>
+          <w:lang w:val="it-IT"/>
+        </w:rPr>
+      </w:pPr>
+      <w:r>
+        <w:rPr>
+          <w:lang w:val="it-IT"/>
+        </w:rPr>
+        <w:t>Playout Delay (OD): il tempo necessario al client per decodificare e visualizzare i dati</w:t>
+      </w:r>
+      <w:r>
+        <w:rPr>
+          <w:lang w:val="it-IT"/>
+        </w:rPr>
+        <w:t xml:space="preserve"> a video</w:t>
+      </w:r>
+      <w:r>
+        <w:rPr>
+          <w:lang w:val="it-IT"/>
+        </w:rPr>
+        <w:t>.</w:t>
+      </w:r>
+    </w:p>
+    <w:p>
+      <w:pPr>
+        <w:spacing w:after="0"/>
+        <w:jc w:val="both"/>
+        <w:rPr>
+          <w:lang w:val="it-IT"/>
+        </w:rPr>
+      </w:pPr>
+    </w:p>
+    <w:p>
+      <w:pPr>
+        <w:spacing w:after="0"/>
+        <w:jc w:val="both"/>
+        <w:rPr>
+          <w:lang w:val="it-IT"/>
+        </w:rPr>
+      </w:pPr>
+      <w:r>
+        <w:rPr>
+          <w:lang w:val="it-IT"/>
+        </w:rPr>
+        <w:lastRenderedPageBreak/>
+        <w:t xml:space="preserve">Gli autori hanno considerato </w:t>
+      </w:r>
+      <w:r>
+        <w:rPr>
+          <w:lang w:val="it-IT"/>
+        </w:rPr>
+        <w:t>tre</w:t>
+      </w:r>
+      <w:r>
+        <w:rPr>
+          <w:lang w:val="it-IT"/>
+        </w:rPr>
+        <w:t xml:space="preserve"> strategie di implementazione: </w:t>
+      </w:r>
+      <w:proofErr w:type="spellStart"/>
+      <w:r>
+        <w:rPr>
+          <w:lang w:val="it-IT"/>
+        </w:rPr>
+        <w:t>edge</w:t>
+      </w:r>
+      <w:proofErr w:type="spellEnd"/>
+      <w:r>
+        <w:rPr>
+          <w:lang w:val="it-IT"/>
+        </w:rPr>
+        <w:t xml:space="preserve"> computing </w:t>
+      </w:r>
+      <w:r>
+        <w:rPr>
+          <w:lang w:val="it-IT"/>
+        </w:rPr>
+        <w:t xml:space="preserve">implementato attraverso server dedicati </w:t>
+      </w:r>
+      <w:r>
+        <w:rPr>
+          <w:lang w:val="it-IT"/>
+        </w:rPr>
+        <w:t xml:space="preserve">direttamente sulle base stations, un cloud remoto adibito al gaming e un cloud remoto commerciale. </w:t>
+      </w:r>
+    </w:p>
+    <w:p>
+      <w:pPr>
+        <w:spacing w:after="0"/>
+        <w:jc w:val="both"/>
+        <w:rPr>
+          <w:lang w:val="it-IT"/>
+        </w:rPr>
+      </w:pPr>
+    </w:p>
+    <w:p>
+      <w:pPr>
+        <w:spacing w:after="0"/>
+        <w:jc w:val="both"/>
+        <w:rPr>
+          <w:b/>
+          <w:bCs/>
+          <w:lang w:val="it-IT"/>
+        </w:rPr>
+      </w:pPr>
+      <w:r>
+        <w:rPr>
+          <w:b/>
+          <w:bCs/>
+          <w:lang w:val="it-IT"/>
+        </w:rPr>
+        <w:t xml:space="preserve">Diapositiva 9: Studio sul Gaming Mobile </w:t>
+      </w:r>
+    </w:p>
+    <w:p>
+      <w:pPr>
+        <w:spacing w:after="0"/>
+        <w:jc w:val="both"/>
+        <w:rPr>
+          <w:lang w:val="it-IT"/>
+        </w:rPr>
+      </w:pPr>
+      <w:r>
+        <w:rPr>
+          <w:lang w:val="it-IT"/>
+        </w:rPr>
+        <w:t>Lo studio ha messo in evidenza come l'Edge Computing offra vantaggi significativi rispetto al cloud centralizzato</w:t>
+      </w:r>
+      <w:r>
+        <w:rPr>
+          <w:lang w:val="it-IT"/>
+        </w:rPr>
+        <w:t xml:space="preserve">, sia specifico per il gaming che </w:t>
       </w:r>
       <w:proofErr w:type="gramStart"/>
       <w:r>
         <w:rPr>
           <w:lang w:val="it-IT"/>
         </w:rPr>
-        <w:t>gaming._</w:t>
+        <w:t>non</w:t>
       </w:r>
       <w:proofErr w:type="gramEnd"/>
-    </w:p>
-    <w:p>
-      <w:pPr>
-        <w:spacing w:after="0"/>
-        <w:jc w:val="both"/>
-        <w:rPr>
-          <w:lang w:val="it-IT"/>
-        </w:rPr>
-      </w:pPr>
-    </w:p>
-    <w:p>
-      <w:pPr>
-        <w:spacing w:after="0"/>
-        <w:jc w:val="both"/>
-        <w:rPr>
-          <w:lang w:val="it-IT"/>
-        </w:rPr>
-      </w:pPr>
-      <w:r>
-        <w:rPr>
-          <w:lang w:val="it-IT"/>
-        </w:rPr>
-        <w:t xml:space="preserve">Un esperimento con la piattaforma </w:t>
+      <w:r>
+        <w:rPr>
+          <w:lang w:val="it-IT"/>
+        </w:rPr>
+        <w:t>:</w:t>
+      </w:r>
+    </w:p>
+    <w:p>
+      <w:pPr>
+        <w:pStyle w:val="Paragrafoelenco"/>
+        <w:numPr>
+          <w:ilvl w:val="0"/>
+          <w:numId w:val="11"/>
+        </w:numPr>
+        <w:spacing w:after="0"/>
+        <w:jc w:val="both"/>
+        <w:rPr>
+          <w:lang w:val="it-IT"/>
+        </w:rPr>
+      </w:pPr>
+      <w:r>
+        <w:rPr>
+          <w:lang w:val="it-IT"/>
+        </w:rPr>
+        <w:t xml:space="preserve">Latenza di rete (ND): Lo scenario Edge, con il server posizionato presso la base station LTE, ha ottenuto una latenza inferiore ai 20 </w:t>
       </w:r>
       <w:proofErr w:type="spellStart"/>
       <w:r>
         <w:rPr>
           <w:lang w:val="it-IT"/>
         </w:rPr>
-        <w:t>GamingAnywhere</w:t>
+        <w:t>ms</w:t>
       </w:r>
       <w:proofErr w:type="spellEnd"/>
       <w:r>
         <w:rPr>
           <w:lang w:val="it-IT"/>
         </w:rPr>
-        <w:t xml:space="preserve"> ha confrontato diverse configurazioni:</w:t>
-      </w:r>
-    </w:p>
-    <w:p>
-      <w:pPr>
-        <w:spacing w:after="0"/>
-        <w:jc w:val="both"/>
-        <w:rPr>
-          <w:lang w:val="it-IT"/>
-        </w:rPr>
-      </w:pPr>
-      <w:r>
-        <w:rPr>
-          <w:lang w:val="it-IT"/>
-        </w:rPr>
-        <w:t>- Server cloud tradizionale: alta latenza e scarsa esperienza utente.</w:t>
-      </w:r>
-    </w:p>
-    <w:p>
-      <w:pPr>
-        <w:spacing w:after="0"/>
-        <w:jc w:val="both"/>
-        <w:rPr>
-          <w:lang w:val="it-IT"/>
-        </w:rPr>
-      </w:pPr>
-      <w:r>
-        <w:rPr>
-          <w:lang w:val="it-IT"/>
-        </w:rPr>
-        <w:t xml:space="preserve">- Server </w:t>
+        <w:t xml:space="preserve">, superando di gran lunga i 50 </w:t>
       </w:r>
       <w:proofErr w:type="spellStart"/>
       <w:r>
         <w:rPr>
           <w:lang w:val="it-IT"/>
         </w:rPr>
+        <w:t>ms</w:t>
+      </w:r>
+      <w:proofErr w:type="spellEnd"/>
+      <w:r>
+        <w:rPr>
+          <w:lang w:val="it-IT"/>
+        </w:rPr>
+        <w:t xml:space="preserve"> registrati con le </w:t>
+      </w:r>
+      <w:r>
+        <w:rPr>
+          <w:lang w:val="it-IT"/>
+        </w:rPr>
+        <w:t xml:space="preserve">tradizionali </w:t>
+      </w:r>
+      <w:r>
+        <w:rPr>
+          <w:lang w:val="it-IT"/>
+        </w:rPr>
+        <w:t>infrastrutture cloud.</w:t>
+      </w:r>
+    </w:p>
+    <w:p>
+      <w:pPr>
+        <w:pStyle w:val="Paragrafoelenco"/>
+        <w:numPr>
+          <w:ilvl w:val="0"/>
+          <w:numId w:val="11"/>
+        </w:numPr>
+        <w:spacing w:after="0"/>
+        <w:jc w:val="both"/>
+        <w:rPr>
+          <w:lang w:val="it-IT"/>
+        </w:rPr>
+      </w:pPr>
+      <w:r>
+        <w:rPr>
+          <w:lang w:val="it-IT"/>
+        </w:rPr>
+        <w:t xml:space="preserve">Tecnologie di virtualizzazione: I container hanno mostrato prestazioni vicine a quelle di configurazioni bare-metal, mentre la virtualizzazione basata su </w:t>
+      </w:r>
+      <w:proofErr w:type="spellStart"/>
+      <w:r>
+        <w:rPr>
+          <w:lang w:val="it-IT"/>
+        </w:rPr>
+        <w:t>hypervisor</w:t>
+      </w:r>
+      <w:proofErr w:type="spellEnd"/>
+      <w:r>
+        <w:rPr>
+          <w:lang w:val="it-IT"/>
+        </w:rPr>
+        <w:t xml:space="preserve"> ha introdotto un overhead del 30% in più sul PD.</w:t>
+      </w:r>
+    </w:p>
+    <w:p>
+      <w:pPr>
+        <w:pStyle w:val="Paragrafoelenco"/>
+        <w:numPr>
+          <w:ilvl w:val="0"/>
+          <w:numId w:val="11"/>
+        </w:numPr>
+        <w:spacing w:after="0"/>
+        <w:jc w:val="both"/>
+        <w:rPr>
+          <w:lang w:val="it-IT"/>
+        </w:rPr>
+      </w:pPr>
+      <w:r>
+        <w:rPr>
+          <w:lang w:val="it-IT"/>
+        </w:rPr>
+        <w:t>Risoluzione Full HD: Il sistema Edge è stato in grado di garantire tempi di risposta sufficienti per un'esperienza di gioco fluida, mentre le risorse cloud, nonostante la maggiore capacità computazionale, non hanno potuto compensare la latenza di rete</w:t>
+      </w:r>
+      <w:r>
+        <w:rPr>
+          <w:lang w:val="it-IT"/>
+        </w:rPr>
+        <w:t xml:space="preserve"> dato che la maggior parte del tempo era dovuta all’</w:t>
+      </w:r>
+      <w:proofErr w:type="spellStart"/>
+      <w:r>
+        <w:rPr>
+          <w:lang w:val="it-IT"/>
+        </w:rPr>
+        <w:t>encoding</w:t>
+      </w:r>
+      <w:proofErr w:type="spellEnd"/>
+      <w:r>
+        <w:rPr>
+          <w:lang w:val="it-IT"/>
+        </w:rPr>
+        <w:t xml:space="preserve"> del video piuttosto che il rendering</w:t>
+      </w:r>
+      <w:r>
+        <w:rPr>
+          <w:lang w:val="it-IT"/>
+        </w:rPr>
+        <w:t>.</w:t>
+      </w:r>
+    </w:p>
+    <w:p>
+      <w:pPr>
+        <w:spacing w:after="0"/>
+        <w:jc w:val="both"/>
+        <w:rPr>
+          <w:lang w:val="it-IT"/>
+        </w:rPr>
+      </w:pPr>
+    </w:p>
+    <w:p>
+      <w:pPr>
+        <w:spacing w:after="0"/>
+        <w:jc w:val="both"/>
+        <w:rPr>
+          <w:lang w:val="it-IT"/>
+        </w:rPr>
+      </w:pPr>
+      <w:r>
+        <w:rPr>
+          <w:lang w:val="it-IT"/>
+        </w:rPr>
+        <w:t xml:space="preserve">Lo studio dimostra che la vicinanza delle risorse computazionali agli utenti finali, grazie all'Edge Computing, è cruciale per fornire esperienze di gioco interattive e a bassa latenza. Per applicazioni ad alta intensità di interazione come il gaming, che richiedono tempi di risposta </w:t>
+      </w:r>
+      <w:r>
+        <w:rPr>
+          <w:lang w:val="it-IT"/>
+        </w:rPr>
+        <w:t>molto bassi</w:t>
+      </w:r>
+      <w:r>
+        <w:rPr>
+          <w:lang w:val="it-IT"/>
+        </w:rPr>
+        <w:t>, il modello Edge si configura come l'unica soluzione in grado di soddisfare tali requisiti.</w:t>
+      </w:r>
+    </w:p>
+    <w:p>
+      <w:pPr>
+        <w:spacing w:after="0"/>
+        <w:jc w:val="both"/>
+        <w:rPr>
+          <w:lang w:val="it-IT"/>
+        </w:rPr>
+      </w:pPr>
+    </w:p>
+    <w:p>
+      <w:pPr>
+        <w:spacing w:after="0"/>
+        <w:jc w:val="both"/>
+        <w:rPr>
+          <w:b/>
+          <w:bCs/>
+          <w:lang w:val="it-IT"/>
+        </w:rPr>
+      </w:pPr>
+      <w:r>
+        <w:rPr>
+          <w:b/>
+          <w:bCs/>
+          <w:lang w:val="it-IT"/>
+        </w:rPr>
+        <w:t xml:space="preserve">Diapositiva </w:t>
+      </w:r>
+      <w:r>
+        <w:rPr>
+          <w:b/>
+          <w:bCs/>
+          <w:lang w:val="it-IT"/>
+        </w:rPr>
+        <w:t>11</w:t>
+      </w:r>
+      <w:r>
+        <w:rPr>
+          <w:b/>
+          <w:bCs/>
+          <w:lang w:val="it-IT"/>
+        </w:rPr>
+        <w:t xml:space="preserve">: Studio sull’Industria Manifatturiera  </w:t>
+      </w:r>
+    </w:p>
+    <w:p>
+      <w:pPr>
+        <w:spacing w:after="0"/>
+        <w:jc w:val="both"/>
+        <w:rPr>
+          <w:lang w:val="it-IT"/>
+        </w:rPr>
+      </w:pPr>
+      <w:r>
+        <w:rPr>
+          <w:lang w:val="it-IT"/>
+        </w:rPr>
+        <w:t xml:space="preserve">L’implementazione </w:t>
+      </w:r>
+      <w:proofErr w:type="spellStart"/>
+      <w:r>
+        <w:rPr>
+          <w:lang w:val="it-IT"/>
+        </w:rPr>
+        <w:t>del</w:t>
+      </w:r>
+      <w:r>
+        <w:rPr>
+          <w:lang w:val="it-IT"/>
+        </w:rPr>
+        <w:t>l’edge</w:t>
+      </w:r>
+      <w:proofErr w:type="spellEnd"/>
+      <w:r>
+        <w:rPr>
+          <w:lang w:val="it-IT"/>
+        </w:rPr>
+        <w:t xml:space="preserve"> computing </w:t>
+      </w:r>
+      <w:r>
+        <w:rPr>
+          <w:lang w:val="it-IT"/>
+        </w:rPr>
+        <w:t xml:space="preserve">in ambienti industriali IoT si basa su quattro </w:t>
+      </w:r>
+      <w:r>
+        <w:rPr>
+          <w:lang w:val="it-IT"/>
+        </w:rPr>
+        <w:t>livelli</w:t>
+      </w:r>
+      <w:r>
+        <w:rPr>
+          <w:lang w:val="it-IT"/>
+        </w:rPr>
+        <w:t xml:space="preserve"> fondamentali:</w:t>
+      </w:r>
+    </w:p>
+    <w:p>
+      <w:pPr>
+        <w:pStyle w:val="Paragrafoelenco"/>
+        <w:numPr>
+          <w:ilvl w:val="0"/>
+          <w:numId w:val="12"/>
+        </w:numPr>
+        <w:spacing w:after="0"/>
+        <w:jc w:val="both"/>
+        <w:rPr>
+          <w:lang w:val="it-IT"/>
+        </w:rPr>
+      </w:pPr>
+      <w:r>
+        <w:rPr>
+          <w:b/>
+          <w:bCs/>
+          <w:lang w:val="it-IT"/>
+        </w:rPr>
+        <w:t>Dispositivi</w:t>
+      </w:r>
+      <w:r>
+        <w:rPr>
+          <w:lang w:val="it-IT"/>
+        </w:rPr>
+        <w:t xml:space="preserve">: </w:t>
+      </w:r>
+      <w:r>
+        <w:rPr>
+          <w:lang w:val="it-IT"/>
+        </w:rPr>
+        <w:t>Qui troviamo sensori, robot, strumenti di misura e macchinari interconnessi tramite protocolli standard come OPC UA e DDS. Questa infrastruttura assicura sicurezza e privacy dei dati, oltre a fornire capacità di elaborazione locale per risposte dinamiche alle condizioni operative.</w:t>
+      </w:r>
+    </w:p>
+    <w:p>
+      <w:pPr>
+        <w:pStyle w:val="Paragrafoelenco"/>
+        <w:numPr>
+          <w:ilvl w:val="0"/>
+          <w:numId w:val="12"/>
+        </w:numPr>
+        <w:spacing w:after="0"/>
+        <w:jc w:val="both"/>
+        <w:rPr>
+          <w:lang w:val="it-IT"/>
+        </w:rPr>
+      </w:pPr>
+      <w:r>
+        <w:rPr>
+          <w:b/>
+          <w:bCs/>
+          <w:lang w:val="it-IT"/>
+        </w:rPr>
+        <w:t>Network domain</w:t>
+      </w:r>
+      <w:r>
+        <w:rPr>
+          <w:lang w:val="it-IT"/>
+        </w:rPr>
+        <w:t xml:space="preserve">: </w:t>
+      </w:r>
+      <w:r>
+        <w:rPr>
+          <w:lang w:val="it-IT"/>
+        </w:rPr>
+        <w:t>Questo livello</w:t>
+      </w:r>
+      <w:r>
+        <w:rPr>
+          <w:lang w:val="it-IT"/>
+        </w:rPr>
+        <w:t xml:space="preserve"> collega i dispositivi ai sistemi di elaborazione tramite tecnologie avanzate come Software </w:t>
+      </w:r>
+      <w:proofErr w:type="spellStart"/>
+      <w:r>
+        <w:rPr>
+          <w:lang w:val="it-IT"/>
+        </w:rPr>
+        <w:t>Defined</w:t>
+      </w:r>
+      <w:proofErr w:type="spellEnd"/>
+      <w:r>
+        <w:rPr>
+          <w:lang w:val="it-IT"/>
+        </w:rPr>
+        <w:t xml:space="preserve"> Networking (SDN) e Time-Sensitive Networking (TSN). Questo garantisce la gestione precisa dei dati critici e l'allocazione ottimale delle risorse di rete.</w:t>
+      </w:r>
+    </w:p>
+    <w:p>
+      <w:pPr>
+        <w:pStyle w:val="Paragrafoelenco"/>
+        <w:numPr>
+          <w:ilvl w:val="0"/>
+          <w:numId w:val="12"/>
+        </w:numPr>
+        <w:spacing w:after="0"/>
+        <w:jc w:val="both"/>
+        <w:rPr>
+          <w:lang w:val="it-IT"/>
+        </w:rPr>
+      </w:pPr>
+      <w:r>
+        <w:rPr>
+          <w:b/>
+          <w:bCs/>
+          <w:lang w:val="it-IT"/>
+        </w:rPr>
+        <w:t>Data domain</w:t>
+      </w:r>
+      <w:r>
+        <w:rPr>
+          <w:lang w:val="it-IT"/>
+        </w:rPr>
+        <w:t xml:space="preserve">: </w:t>
+      </w:r>
+      <w:r>
+        <w:rPr>
+          <w:lang w:val="it-IT"/>
+        </w:rPr>
+        <w:t xml:space="preserve">Rappresenta l’implementazione dell’Edge computing. </w:t>
+      </w:r>
+      <w:r>
+        <w:rPr>
+          <w:lang w:val="it-IT"/>
+        </w:rPr>
+        <w:t>Qui avviene la pulizia e l'estrazione delle caratteristiche direttamente alla fonte, riducendo la necessità di trasmettere dati grezzi al cloud. Il sistema può reagire in tempo reale agli eventi di produzione, migliorando l’efficienza e la qualità operativa.</w:t>
+      </w:r>
+    </w:p>
+    <w:p>
+      <w:pPr>
+        <w:pStyle w:val="Paragrafoelenco"/>
+        <w:numPr>
+          <w:ilvl w:val="0"/>
+          <w:numId w:val="12"/>
+        </w:numPr>
+        <w:spacing w:after="0"/>
+        <w:jc w:val="both"/>
+        <w:rPr>
+          <w:lang w:val="it-IT"/>
+        </w:rPr>
+      </w:pPr>
+      <w:r>
+        <w:rPr>
+          <w:b/>
+          <w:bCs/>
+          <w:lang w:val="it-IT"/>
+        </w:rPr>
+        <w:t>Application domain</w:t>
+      </w:r>
+      <w:r>
+        <w:rPr>
+          <w:lang w:val="it-IT"/>
+        </w:rPr>
+        <w:t xml:space="preserve">: </w:t>
+      </w:r>
+      <w:r>
+        <w:rPr>
+          <w:lang w:val="it-IT"/>
+        </w:rPr>
+        <w:t>Questo livello coordina i processi produttivi e integra tecnologie per la gestione dinamica delle apparecchiature, consentendo un sistema flessibile e interoperabile per l’industria 4.0.</w:t>
+      </w:r>
+    </w:p>
+    <w:p>
+      <w:pPr>
+        <w:spacing w:after="0"/>
+        <w:jc w:val="both"/>
+        <w:rPr>
+          <w:lang w:val="it-IT"/>
+        </w:rPr>
+      </w:pPr>
+    </w:p>
+    <w:p>
+      <w:pPr>
+        <w:spacing w:after="0"/>
+        <w:jc w:val="both"/>
+        <w:rPr>
+          <w:b/>
+          <w:bCs/>
+          <w:lang w:val="it-IT"/>
+        </w:rPr>
+      </w:pPr>
+      <w:r>
+        <w:rPr>
+          <w:b/>
+          <w:bCs/>
+          <w:lang w:val="it-IT"/>
+        </w:rPr>
+        <w:t>Diapositiva 1</w:t>
+      </w:r>
+      <w:r>
+        <w:rPr>
+          <w:b/>
+          <w:bCs/>
+          <w:lang w:val="it-IT"/>
+        </w:rPr>
+        <w:t>2</w:t>
+      </w:r>
+      <w:r>
+        <w:rPr>
+          <w:b/>
+          <w:bCs/>
+          <w:lang w:val="it-IT"/>
+        </w:rPr>
+        <w:t xml:space="preserve">: Studio sull’Industria Manifatturiera  </w:t>
+      </w:r>
+    </w:p>
+    <w:p>
+      <w:pPr>
+        <w:spacing w:after="0"/>
+        <w:jc w:val="both"/>
+        <w:rPr>
+          <w:lang w:val="it-IT"/>
+        </w:rPr>
+      </w:pPr>
+      <w:r>
+        <w:rPr>
+          <w:lang w:val="it-IT"/>
+        </w:rPr>
+        <w:t xml:space="preserve">L’obiettivo di questo studio era quello di evidenziare i benefici nelle implementazioni di </w:t>
+      </w:r>
+      <w:proofErr w:type="spellStart"/>
+      <w:r>
+        <w:rPr>
+          <w:lang w:val="it-IT"/>
+        </w:rPr>
         <w:t>edge</w:t>
       </w:r>
       <w:proofErr w:type="spellEnd"/>
@@ -2200,202 +2996,99 @@
         <w:rPr>
           <w:lang w:val="it-IT"/>
         </w:rPr>
-        <w:t>: risposta immediata e qualità video migliorata.</w:t>
-      </w:r>
-    </w:p>
-    <w:p>
-      <w:pPr>
-        <w:spacing w:after="0"/>
-        <w:jc w:val="both"/>
-        <w:rPr>
-          <w:lang w:val="it-IT"/>
-        </w:rPr>
-      </w:pPr>
-    </w:p>
-    <w:p>
-      <w:pPr>
-        <w:spacing w:after="0"/>
-        <w:jc w:val="both"/>
-        <w:rPr>
-          <w:lang w:val="it-IT"/>
-        </w:rPr>
-      </w:pPr>
-      <w:r>
-        <w:rPr>
-          <w:lang w:val="it-IT"/>
-        </w:rPr>
-        <w:t xml:space="preserve">Risultato? **Il MEC ha permesso di giocare in alta definizione con latenze sotto i 70 </w:t>
-      </w:r>
+        <w:t xml:space="preserve"> computing nell’industria per garantire performance real-time e sicurezza. </w:t>
+      </w:r>
+    </w:p>
+    <w:p>
+      <w:pPr>
+        <w:spacing w:after="0"/>
+        <w:jc w:val="both"/>
+        <w:rPr>
+          <w:lang w:val="it-IT"/>
+        </w:rPr>
+      </w:pPr>
       <w:proofErr w:type="spellStart"/>
       <w:r>
         <w:rPr>
           <w:lang w:val="it-IT"/>
         </w:rPr>
-        <w:t>ms</w:t>
+        <w:t>L’edge</w:t>
       </w:r>
       <w:proofErr w:type="spellEnd"/>
       <w:r>
         <w:rPr>
           <w:lang w:val="it-IT"/>
         </w:rPr>
-        <w:t>**, migliorando drasticamente l’esperienza di gioco.</w:t>
-      </w:r>
-    </w:p>
-    <w:p>
-      <w:pPr>
-        <w:spacing w:after="0"/>
-        <w:jc w:val="both"/>
-        <w:rPr>
-          <w:lang w:val="it-IT"/>
-        </w:rPr>
-      </w:pPr>
-    </w:p>
-    <w:p>
-      <w:pPr>
-        <w:spacing w:after="0"/>
-        <w:jc w:val="both"/>
-        <w:rPr>
-          <w:lang w:val="it-IT"/>
-        </w:rPr>
-      </w:pPr>
-      <w:r>
-        <w:rPr>
-          <w:lang w:val="it-IT"/>
-        </w:rPr>
-        <w:t>---</w:t>
-      </w:r>
-    </w:p>
-    <w:p>
-      <w:pPr>
-        <w:spacing w:after="0"/>
-        <w:jc w:val="both"/>
-        <w:rPr>
-          <w:lang w:val="it-IT"/>
-        </w:rPr>
-      </w:pPr>
-    </w:p>
-    <w:p>
-      <w:pPr>
-        <w:spacing w:after="0"/>
-        <w:jc w:val="both"/>
-        <w:rPr>
-          <w:lang w:val="it-IT"/>
-        </w:rPr>
-      </w:pPr>
-      <w:r>
-        <w:rPr>
-          <w:lang w:val="it-IT"/>
-        </w:rPr>
-        <w:t xml:space="preserve">**Diapositiva </w:t>
-      </w:r>
-      <w:r>
-        <w:rPr>
-          <w:lang w:val="it-IT"/>
-        </w:rPr>
-        <w:t>11-13</w:t>
-      </w:r>
-      <w:r>
-        <w:rPr>
-          <w:lang w:val="it-IT"/>
-        </w:rPr>
-        <w:t xml:space="preserve">: Studio sull’Industria Manifatturiera**  </w:t>
-      </w:r>
-    </w:p>
-    <w:p>
-      <w:pPr>
-        <w:spacing w:after="0"/>
-        <w:jc w:val="both"/>
-        <w:rPr>
-          <w:lang w:val="it-IT"/>
-        </w:rPr>
-      </w:pPr>
+        <w:t xml:space="preserve"> computing apporta numerosi benefici nel settore manifatturiero, tra cui:</w:t>
+      </w:r>
+    </w:p>
+    <w:p>
+      <w:pPr>
+        <w:pStyle w:val="Paragrafoelenco"/>
+        <w:numPr>
+          <w:ilvl w:val="0"/>
+          <w:numId w:val="13"/>
+        </w:numPr>
+        <w:spacing w:after="0"/>
+        <w:jc w:val="both"/>
+        <w:rPr>
+          <w:lang w:val="it-IT"/>
+        </w:rPr>
+      </w:pPr>
+      <w:r>
+        <w:rPr>
+          <w:b/>
+          <w:bCs/>
+          <w:lang w:val="it-IT"/>
+        </w:rPr>
+        <w:t>Manutenzione attiva</w:t>
+      </w:r>
+      <w:r>
+        <w:rPr>
+          <w:lang w:val="it-IT"/>
+        </w:rPr>
+        <w:t xml:space="preserve">: </w:t>
+      </w:r>
+      <w:r>
+        <w:rPr>
+          <w:lang w:val="it-IT"/>
+        </w:rPr>
+        <w:t xml:space="preserve">Un caso di studio su una linea di confezionamento di caramelle ha dimostrato un miglioramento significativo nell’efficienza produttiva. Con un sistema di gestione </w:t>
+      </w:r>
       <w:r>
         <w:rPr>
           <w:lang w:val="it-IT"/>
         </w:rPr>
         <w:lastRenderedPageBreak/>
-        <w:t xml:space="preserve">_La produzione industriale è un altro settore chiave per l’Edge </w:t>
-      </w:r>
-      <w:proofErr w:type="gramStart"/>
-      <w:r>
-        <w:rPr>
-          <w:lang w:val="it-IT"/>
-        </w:rPr>
-        <w:t>Computing._</w:t>
-      </w:r>
-      <w:proofErr w:type="gramEnd"/>
-    </w:p>
-    <w:p>
-      <w:pPr>
-        <w:spacing w:after="0"/>
-        <w:jc w:val="both"/>
-        <w:rPr>
-          <w:lang w:val="it-IT"/>
-        </w:rPr>
-      </w:pPr>
-    </w:p>
-    <w:p>
-      <w:pPr>
-        <w:spacing w:after="0"/>
-        <w:jc w:val="both"/>
-        <w:rPr>
-          <w:lang w:val="it-IT"/>
-        </w:rPr>
-      </w:pPr>
-      <w:r>
-        <w:rPr>
-          <w:lang w:val="it-IT"/>
-        </w:rPr>
-        <w:t>Un caso studio su una linea di confezionamento ha dimostrato che l’uso dell’Edge Computing ha:</w:t>
-      </w:r>
-    </w:p>
-    <w:p>
-      <w:pPr>
-        <w:spacing w:after="0"/>
-        <w:jc w:val="both"/>
-        <w:rPr>
-          <w:lang w:val="it-IT"/>
-        </w:rPr>
-      </w:pPr>
-      <w:r>
-        <w:rPr>
-          <w:lang w:val="it-IT"/>
-        </w:rPr>
-        <w:t>- Ridotto del **60%** il traffico di rete.</w:t>
-      </w:r>
-    </w:p>
-    <w:p>
-      <w:pPr>
-        <w:spacing w:after="0"/>
-        <w:jc w:val="both"/>
-        <w:rPr>
-          <w:lang w:val="it-IT"/>
-        </w:rPr>
-      </w:pPr>
-      <w:r>
-        <w:rPr>
-          <w:lang w:val="it-IT"/>
-        </w:rPr>
-        <w:t>- Migliorato la gestione degli ordini e la manutenzione predittiva.</w:t>
-      </w:r>
-    </w:p>
-    <w:p>
-      <w:pPr>
-        <w:spacing w:after="0"/>
-        <w:jc w:val="both"/>
-        <w:rPr>
-          <w:lang w:val="it-IT"/>
-        </w:rPr>
-      </w:pPr>
-      <w:r>
-        <w:rPr>
-          <w:lang w:val="it-IT"/>
-        </w:rPr>
-        <w:t xml:space="preserve">- Permesso un’analisi avanzata dei dati direttamente nei nodi </w:t>
+        <w:t>automatizzata delle attività, la produzione ha mostrato una riduzione del traffico di rete del 60%, passando da 16-17 Mb/s a 5-6 Mb/s.</w:t>
+      </w:r>
+    </w:p>
+    <w:p>
+      <w:pPr>
+        <w:pStyle w:val="Paragrafoelenco"/>
+        <w:numPr>
+          <w:ilvl w:val="0"/>
+          <w:numId w:val="13"/>
+        </w:numPr>
+        <w:spacing w:after="0"/>
+        <w:jc w:val="both"/>
+        <w:rPr>
+          <w:lang w:val="it-IT"/>
+        </w:rPr>
+      </w:pPr>
+      <w:r>
+        <w:rPr>
+          <w:b/>
+          <w:bCs/>
+          <w:lang w:val="it-IT"/>
+        </w:rPr>
+        <w:t xml:space="preserve">Cooperazione tra </w:t>
       </w:r>
       <w:proofErr w:type="spellStart"/>
       <w:r>
         <w:rPr>
+          <w:b/>
+          <w:bCs/>
           <w:lang w:val="it-IT"/>
         </w:rPr>
         <w:t>edge</w:t>
@@ -2403,6 +3096,215 @@
       <w:proofErr w:type="spellEnd"/>
       <w:r>
         <w:rPr>
+          <w:b/>
+          <w:bCs/>
+          <w:lang w:val="it-IT"/>
+        </w:rPr>
+        <w:t xml:space="preserve"> e cloud</w:t>
+      </w:r>
+      <w:r>
+        <w:rPr>
+          <w:lang w:val="it-IT"/>
+        </w:rPr>
+        <w:t xml:space="preserve">: </w:t>
+      </w:r>
+      <w:r>
+        <w:rPr>
+          <w:lang w:val="it-IT"/>
+        </w:rPr>
+        <w:t>I due livelli lavorano in sinergia</w:t>
+      </w:r>
+      <w:r>
+        <w:rPr>
+          <w:lang w:val="it-IT"/>
+        </w:rPr>
+        <w:t xml:space="preserve">. </w:t>
+      </w:r>
+      <w:proofErr w:type="spellStart"/>
+      <w:r>
+        <w:rPr>
+          <w:lang w:val="it-IT"/>
+        </w:rPr>
+        <w:t>L’edge</w:t>
+      </w:r>
+      <w:proofErr w:type="spellEnd"/>
+      <w:r>
+        <w:rPr>
+          <w:lang w:val="it-IT"/>
+        </w:rPr>
+        <w:t xml:space="preserve"> gestisce l’elaborazione in tempo reale, la sicurezza dei dati e l’esecuzione della logica operativa.</w:t>
+      </w:r>
+      <w:r>
+        <w:rPr>
+          <w:lang w:val="it-IT"/>
+        </w:rPr>
+        <w:t xml:space="preserve"> </w:t>
+      </w:r>
+      <w:r>
+        <w:rPr>
+          <w:lang w:val="it-IT"/>
+        </w:rPr>
+        <w:t>Il cloud si occupa di analisi dei big data, pianificazione della manutenzione e supporto alle decisioni a lungo termine.</w:t>
+      </w:r>
+    </w:p>
+    <w:p>
+      <w:pPr>
+        <w:spacing w:after="0"/>
+        <w:jc w:val="both"/>
+        <w:rPr>
+          <w:lang w:val="it-IT"/>
+        </w:rPr>
+      </w:pPr>
+    </w:p>
+    <w:p>
+      <w:pPr>
+        <w:spacing w:after="0"/>
+        <w:jc w:val="both"/>
+        <w:rPr>
+          <w:b/>
+          <w:bCs/>
+          <w:lang w:val="it-IT"/>
+        </w:rPr>
+      </w:pPr>
+      <w:r>
+        <w:rPr>
+          <w:b/>
+          <w:bCs/>
+          <w:lang w:val="it-IT"/>
+        </w:rPr>
+        <w:t>Diapositiva 1</w:t>
+      </w:r>
+      <w:r>
+        <w:rPr>
+          <w:b/>
+          <w:bCs/>
+          <w:lang w:val="it-IT"/>
+        </w:rPr>
+        <w:t>3</w:t>
+      </w:r>
+      <w:r>
+        <w:rPr>
+          <w:b/>
+          <w:bCs/>
+          <w:lang w:val="it-IT"/>
+        </w:rPr>
+        <w:t xml:space="preserve">: Studio sull’Industria Manifatturiera  </w:t>
+      </w:r>
+    </w:p>
+    <w:p>
+      <w:pPr>
+        <w:spacing w:after="0"/>
+        <w:jc w:val="both"/>
+        <w:rPr>
+          <w:lang w:val="it-IT"/>
+        </w:rPr>
+      </w:pPr>
+      <w:r>
+        <w:rPr>
+          <w:lang w:val="it-IT"/>
+        </w:rPr>
+        <w:t xml:space="preserve">Nonostante i numerosi vantaggi, l'adozione </w:t>
+      </w:r>
+      <w:proofErr w:type="spellStart"/>
+      <w:r>
+        <w:rPr>
+          <w:lang w:val="it-IT"/>
+        </w:rPr>
+        <w:t>dell'edge</w:t>
+      </w:r>
+      <w:proofErr w:type="spellEnd"/>
+      <w:r>
+        <w:rPr>
+          <w:lang w:val="it-IT"/>
+        </w:rPr>
+        <w:t xml:space="preserve"> computing nel settore manifatturiero presenta alcune sfide critiche, tra cui:</w:t>
+      </w:r>
+    </w:p>
+    <w:p>
+      <w:pPr>
+        <w:pStyle w:val="Paragrafoelenco"/>
+        <w:numPr>
+          <w:ilvl w:val="0"/>
+          <w:numId w:val="15"/>
+        </w:numPr>
+        <w:spacing w:after="0"/>
+        <w:jc w:val="both"/>
+        <w:rPr>
+          <w:lang w:val="it-IT"/>
+        </w:rPr>
+      </w:pPr>
+      <w:r>
+        <w:rPr>
+          <w:b/>
+          <w:bCs/>
+          <w:lang w:val="it-IT"/>
+        </w:rPr>
+        <w:t>Compatibilità dei protocolli tra sistemi legacy e moderni</w:t>
+      </w:r>
+      <w:r>
+        <w:rPr>
+          <w:lang w:val="it-IT"/>
+        </w:rPr>
+        <w:t xml:space="preserve">: </w:t>
+      </w:r>
+      <w:r>
+        <w:rPr>
+          <w:lang w:val="it-IT"/>
+        </w:rPr>
+        <w:t xml:space="preserve">Molte industrie utilizzano infrastrutture e macchinari progettati decenni fa, spesso basati su protocolli proprietari che non sono compatibili con i moderni standard di comunicazione IoT. L’introduzione </w:t>
+      </w:r>
+      <w:proofErr w:type="spellStart"/>
+      <w:r>
+        <w:rPr>
+          <w:lang w:val="it-IT"/>
+        </w:rPr>
+        <w:t>dell’edge</w:t>
+      </w:r>
+      <w:proofErr w:type="spellEnd"/>
+      <w:r>
+        <w:rPr>
+          <w:lang w:val="it-IT"/>
+        </w:rPr>
+        <w:t xml:space="preserve"> computing richiede quindi soluzioni che possano interfacciarsi con questi sistemi senza doverli necessariamente sostituire, il che sarebbe un processo estremamente costoso. Per questo motivo, l'adozione di protocolli aperti come </w:t>
+      </w:r>
+      <w:r>
+        <w:rPr>
+          <w:b/>
+          <w:bCs/>
+          <w:lang w:val="it-IT"/>
+        </w:rPr>
+        <w:t>OPC UA</w:t>
+      </w:r>
+      <w:r>
+        <w:rPr>
+          <w:lang w:val="it-IT"/>
+        </w:rPr>
+        <w:t xml:space="preserve"> o </w:t>
+      </w:r>
+      <w:r>
+        <w:rPr>
+          <w:b/>
+          <w:bCs/>
+          <w:lang w:val="it-IT"/>
+        </w:rPr>
+        <w:t>DDS</w:t>
+      </w:r>
+      <w:r>
+        <w:rPr>
+          <w:lang w:val="it-IT"/>
+        </w:rPr>
+        <w:t xml:space="preserve"> sta diventando sempre più diffusa, in quanto permettono un’integrazione più fluida tra le tecnologie esistenti e i nuovi dispositivi </w:t>
+      </w:r>
+      <w:proofErr w:type="spellStart"/>
+      <w:r>
+        <w:rPr>
+          <w:lang w:val="it-IT"/>
+        </w:rPr>
+        <w:t>edge</w:t>
+      </w:r>
+      <w:proofErr w:type="spellEnd"/>
+      <w:r>
+        <w:rPr>
           <w:lang w:val="it-IT"/>
         </w:rPr>
         <w:t>.</w:t>
@@ -2410,86 +3312,246 @@
     </w:p>
     <w:p>
       <w:pPr>
-        <w:spacing w:after="0"/>
-        <w:jc w:val="both"/>
-        <w:rPr>
-          <w:lang w:val="it-IT"/>
-        </w:rPr>
-      </w:pPr>
-    </w:p>
-    <w:p>
-      <w:pPr>
-        <w:spacing w:after="0"/>
-        <w:jc w:val="both"/>
-        <w:rPr>
-          <w:lang w:val="it-IT"/>
-        </w:rPr>
-      </w:pPr>
-      <w:r>
-        <w:rPr>
-          <w:lang w:val="it-IT"/>
-        </w:rPr>
-        <w:t>L’integrazione con il cloud consente comunque di sfruttare l’analisi dei big data per migliorare le strategie produttive nel lungo periodo.</w:t>
-      </w:r>
-    </w:p>
-    <w:p>
-      <w:pPr>
-        <w:spacing w:after="0"/>
-        <w:jc w:val="both"/>
-        <w:rPr>
-          <w:lang w:val="it-IT"/>
-        </w:rPr>
-      </w:pPr>
-    </w:p>
-    <w:p>
-      <w:pPr>
-        <w:spacing w:after="0"/>
-        <w:jc w:val="both"/>
-        <w:rPr>
-          <w:lang w:val="it-IT"/>
-        </w:rPr>
-      </w:pPr>
-      <w:r>
-        <w:rPr>
-          <w:lang w:val="it-IT"/>
-        </w:rPr>
-        <w:t>---</w:t>
-      </w:r>
-    </w:p>
-    <w:p>
-      <w:pPr>
-        <w:spacing w:after="0"/>
-        <w:jc w:val="both"/>
-        <w:rPr>
-          <w:lang w:val="it-IT"/>
-        </w:rPr>
-      </w:pPr>
-    </w:p>
-    <w:p>
-      <w:pPr>
-        <w:spacing w:after="0"/>
-        <w:jc w:val="both"/>
-        <w:rPr>
-          <w:lang w:val="it-IT"/>
-        </w:rPr>
-      </w:pPr>
-      <w:r>
-        <w:rPr>
-          <w:lang w:val="it-IT"/>
-        </w:rPr>
-        <w:t xml:space="preserve">**Diapositiva </w:t>
-      </w:r>
-      <w:r>
-        <w:rPr>
-          <w:lang w:val="it-IT"/>
-        </w:rPr>
-        <w:t>15</w:t>
-      </w:r>
-      <w:r>
-        <w:rPr>
-          <w:lang w:val="it-IT"/>
-        </w:rPr>
-        <w:t xml:space="preserve">: Sfide Aperte**  </w:t>
+        <w:pStyle w:val="Paragrafoelenco"/>
+        <w:numPr>
+          <w:ilvl w:val="0"/>
+          <w:numId w:val="15"/>
+        </w:numPr>
+        <w:spacing w:after="0"/>
+        <w:jc w:val="both"/>
+        <w:rPr>
+          <w:lang w:val="it-IT"/>
+        </w:rPr>
+      </w:pPr>
+      <w:r>
+        <w:rPr>
+          <w:b/>
+          <w:bCs/>
+          <w:lang w:val="it-IT"/>
+        </w:rPr>
+        <w:t>Gestione in tempo reale per attività sensibili alla latenza</w:t>
+      </w:r>
+      <w:r>
+        <w:rPr>
+          <w:lang w:val="it-IT"/>
+        </w:rPr>
+        <w:t>: il</w:t>
+      </w:r>
+      <w:r>
+        <w:rPr>
+          <w:lang w:val="it-IT"/>
+        </w:rPr>
+        <w:t xml:space="preserve"> successo </w:t>
+      </w:r>
+      <w:proofErr w:type="spellStart"/>
+      <w:r>
+        <w:rPr>
+          <w:lang w:val="it-IT"/>
+        </w:rPr>
+        <w:t>dell’edge</w:t>
+      </w:r>
+      <w:proofErr w:type="spellEnd"/>
+      <w:r>
+        <w:rPr>
+          <w:lang w:val="it-IT"/>
+        </w:rPr>
+        <w:t xml:space="preserve"> computing </w:t>
+      </w:r>
+      <w:r>
+        <w:rPr>
+          <w:lang w:val="it-IT"/>
+        </w:rPr>
+        <w:t xml:space="preserve">dipende dalla capacità dei nodi </w:t>
+      </w:r>
+      <w:proofErr w:type="spellStart"/>
+      <w:r>
+        <w:rPr>
+          <w:lang w:val="it-IT"/>
+        </w:rPr>
+        <w:t>edge</w:t>
+      </w:r>
+      <w:proofErr w:type="spellEnd"/>
+      <w:r>
+        <w:rPr>
+          <w:lang w:val="it-IT"/>
+        </w:rPr>
+        <w:t xml:space="preserve"> di garantire </w:t>
+      </w:r>
+      <w:r>
+        <w:rPr>
+          <w:lang w:val="it-IT"/>
+        </w:rPr>
+        <w:t>prestazioni costanti, anche sotto carico elevato. Questo impone sfide in termini di distribuzione del carico di lavoro</w:t>
+      </w:r>
+      <w:r>
+        <w:rPr>
+          <w:lang w:val="it-IT"/>
+        </w:rPr>
+        <w:t>, ottimizzazione delle risorse computazionali e sincronizzazione con i sistemi centrali.</w:t>
+      </w:r>
+    </w:p>
+    <w:p>
+      <w:pPr>
+        <w:spacing w:after="0"/>
+        <w:jc w:val="both"/>
+        <w:rPr>
+          <w:lang w:val="it-IT"/>
+        </w:rPr>
+      </w:pPr>
+    </w:p>
+    <w:p>
+      <w:pPr>
+        <w:spacing w:after="0"/>
+        <w:jc w:val="both"/>
+        <w:rPr>
+          <w:lang w:val="it-IT"/>
+        </w:rPr>
+      </w:pPr>
+      <w:r>
+        <w:rPr>
+          <w:lang w:val="it-IT"/>
+        </w:rPr>
+        <w:t>Guardando al futuro, le prospettive di sviluppo includono:</w:t>
+      </w:r>
+    </w:p>
+    <w:p>
+      <w:pPr>
+        <w:pStyle w:val="Paragrafoelenco"/>
+        <w:numPr>
+          <w:ilvl w:val="0"/>
+          <w:numId w:val="14"/>
+        </w:numPr>
+        <w:spacing w:after="0"/>
+        <w:jc w:val="both"/>
+        <w:rPr>
+          <w:lang w:val="it-IT"/>
+        </w:rPr>
+      </w:pPr>
+      <w:r>
+        <w:rPr>
+          <w:lang w:val="it-IT"/>
+        </w:rPr>
+        <w:t xml:space="preserve">L’evoluzione dei </w:t>
+      </w:r>
+      <w:proofErr w:type="spellStart"/>
+      <w:r>
+        <w:rPr>
+          <w:lang w:val="it-IT"/>
+        </w:rPr>
+        <w:t>digital</w:t>
+      </w:r>
+      <w:proofErr w:type="spellEnd"/>
+      <w:r>
+        <w:rPr>
+          <w:lang w:val="it-IT"/>
+        </w:rPr>
+        <w:t xml:space="preserve"> twins per ottimizzare la produzione.</w:t>
+      </w:r>
+    </w:p>
+    <w:p>
+      <w:pPr>
+        <w:pStyle w:val="Paragrafoelenco"/>
+        <w:numPr>
+          <w:ilvl w:val="0"/>
+          <w:numId w:val="14"/>
+        </w:numPr>
+        <w:spacing w:after="0"/>
+        <w:jc w:val="both"/>
+        <w:rPr>
+          <w:lang w:val="it-IT"/>
+        </w:rPr>
+      </w:pPr>
+      <w:r>
+        <w:rPr>
+          <w:lang w:val="it-IT"/>
+        </w:rPr>
+        <w:t>L’implementazione di sistemi autonomi avanzati per migliorare la gestione dei processi.</w:t>
+      </w:r>
+    </w:p>
+    <w:p>
+      <w:pPr>
+        <w:pStyle w:val="Paragrafoelenco"/>
+        <w:numPr>
+          <w:ilvl w:val="0"/>
+          <w:numId w:val="14"/>
+        </w:numPr>
+        <w:spacing w:after="0"/>
+        <w:jc w:val="both"/>
+        <w:rPr>
+          <w:lang w:val="it-IT"/>
+        </w:rPr>
+      </w:pPr>
+      <w:r>
+        <w:rPr>
+          <w:lang w:val="it-IT"/>
+        </w:rPr>
+        <w:t xml:space="preserve">L’ottimizzazione continua delle reti per migliorare la cooperazione </w:t>
+      </w:r>
+      <w:proofErr w:type="spellStart"/>
+      <w:r>
+        <w:rPr>
+          <w:lang w:val="it-IT"/>
+        </w:rPr>
+        <w:t>edge</w:t>
+      </w:r>
+      <w:proofErr w:type="spellEnd"/>
+      <w:r>
+        <w:rPr>
+          <w:lang w:val="it-IT"/>
+        </w:rPr>
+        <w:t>-cloud.</w:t>
+      </w:r>
+    </w:p>
+    <w:p>
+      <w:pPr>
+        <w:spacing w:after="0"/>
+        <w:jc w:val="both"/>
+        <w:rPr>
+          <w:lang w:val="it-IT"/>
+        </w:rPr>
+      </w:pPr>
+    </w:p>
+    <w:p>
+      <w:pPr>
+        <w:spacing w:after="0"/>
+        <w:jc w:val="both"/>
+        <w:rPr>
+          <w:b/>
+          <w:bCs/>
+          <w:lang w:val="it-IT"/>
+        </w:rPr>
+      </w:pPr>
+      <w:r>
+        <w:rPr>
+          <w:b/>
+          <w:bCs/>
+          <w:lang w:val="it-IT"/>
+        </w:rPr>
+        <w:t xml:space="preserve">Diapositiva </w:t>
+      </w:r>
+      <w:r>
+        <w:rPr>
+          <w:b/>
+          <w:bCs/>
+          <w:lang w:val="it-IT"/>
+        </w:rPr>
+        <w:t>1</w:t>
+      </w:r>
+      <w:r>
+        <w:rPr>
+          <w:b/>
+          <w:bCs/>
+          <w:lang w:val="it-IT"/>
+        </w:rPr>
+        <w:t>4</w:t>
+      </w:r>
+      <w:r>
+        <w:rPr>
+          <w:b/>
+          <w:bCs/>
+          <w:lang w:val="it-IT"/>
+        </w:rPr>
+        <w:t xml:space="preserve">: Sfide Aperte  </w:t>
       </w:r>
     </w:p>
     <w:p>
@@ -2588,6 +3650,571 @@
 <file path=word/numbering.xml><?xml version="1.0" encoding="utf-8"?>
 <w:numbering xmlns:wpc="http://schemas.microsoft.com/office/word/2010/wordprocessingCanvas" xmlns:cx="http://schemas.microsoft.com/office/drawing/2014/chartex" xmlns:cx1="http://schemas.microsoft.com/office/drawing/2015/9/8/chartex" xmlns:cx2="http://schemas.microsoft.com/office/drawing/2015/10/21/chartex" xmlns:cx3="http://schemas.microsoft.com/office/drawing/2016/5/9/chartex" xmlns:cx4="http://schemas.microsoft.com/office/drawing/2016/5/10/chartex" xmlns:cx5="http://schemas.microsoft.com/office/drawing/2016/5/11/chartex" xmlns:cx6="http://schemas.microsoft.com/office/drawing/2016/5/12/chartex" xmlns:cx7="http://schemas.microsoft.com/office/drawing/2016/5/13/chartex" xmlns:cx8="http://schemas.microsoft.com/office/drawing/2016/5/14/chartex" xmlns:mc="http://schemas.openxmlformats.org/markup-compatibility/2006" xmlns:aink="http://schemas.microsoft.com/office/drawing/2016/ink" xmlns:am3d="http://schemas.microsoft.com/office/drawing/2017/model3d" xmlns:o="urn:schemas-microsoft-com:office:office" xmlns:oel="http://schemas.microsoft.com/office/2019/extlst" xmlns:r="http://schemas.openxmlformats.org/officeDocument/2006/relationships" xmlns:m="http://schemas.openxmlformats.org/officeDocument/2006/math" xmlns:v="urn:schemas-microsoft-com:vml" xmlns:wp14="http://schemas.microsoft.com/office/word/2010/wordprocessingDrawing" xmlns:wp="http://schemas.openxmlformats.org/drawingml/2006/wordprocessingDrawing" xmlns:w10="urn:schemas-microsoft-com:office:word" xmlns:w="http://schemas.openxmlformats.org/wordprocessingml/2006/main" xmlns:w14="http://schemas.microsoft.com/office/word/2010/wordml" xmlns:w15="http://schemas.microsoft.com/office/word/2012/wordml" xmlns:w16cex="http://schemas.microsoft.com/office/word/2018/wordml/cex" xmlns:w16cid="http://schemas.microsoft.com/office/word/2016/wordml/cid" xmlns:w16="http://schemas.microsoft.com/office/word/2018/wordml" xmlns:w16du="http://schemas.microsoft.com/office/word/2023/wordml/word16du" xmlns:w16sdtdh="http://schemas.microsoft.com/office/word/2020/wordml/sdtdatahash" xmlns:w16sdtfl="http://schemas.microsoft.com/office/word/2024/wordml/sdtformatlock" xmlns:w16se="http://schemas.microsoft.com/office/word/2015/wordml/symex" xmlns:wpg="http://schemas.microsoft.com/office/word/2010/wordprocessingGroup" xmlns:wpi="http://schemas.microsoft.com/office/word/2010/wordprocessingInk" xmlns:wne="http://schemas.microsoft.com/office/word/2006/wordml" xmlns:wps="http://schemas.microsoft.com/office/word/2010/wordprocessingShape" mc:Ignorable="w14 w15 w16se w16cid w16 w16cex w16sdtdh w16sdtfl w16du wp14">
   <w:abstractNum w:abstractNumId="0" w15:restartNumberingAfterBreak="0">
+    <w:nsid w:val="00BA2057"/>
+    <w:multiLevelType w:val="hybridMultilevel"/>
+    <w:tmpl w:val="C8947D50"/>
+    <w:lvl w:ilvl="0" w:tplc="04100001">
+      <w:start w:val="1"/>
+      <w:numFmt w:val="bullet"/>
+      <w:lvlText w:val=""/>
+      <w:lvlJc w:val="left"/>
+      <w:pPr>
+        <w:ind w:left="720" w:hanging="360"/>
+      </w:pPr>
+      <w:rPr>
+        <w:rFonts w:ascii="Symbol" w:hAnsi="Symbol" w:hint="default"/>
+      </w:rPr>
+    </w:lvl>
+    <w:lvl w:ilvl="1" w:tplc="04100003" w:tentative="1">
+      <w:start w:val="1"/>
+      <w:numFmt w:val="bullet"/>
+      <w:lvlText w:val="o"/>
+      <w:lvlJc w:val="left"/>
+      <w:pPr>
+        <w:ind w:left="1440" w:hanging="360"/>
+      </w:pPr>
+      <w:rPr>
+        <w:rFonts w:ascii="Courier New" w:hAnsi="Courier New" w:cs="Courier New" w:hint="default"/>
+      </w:rPr>
+    </w:lvl>
+    <w:lvl w:ilvl="2" w:tplc="04100005" w:tentative="1">
+      <w:start w:val="1"/>
+      <w:numFmt w:val="bullet"/>
+      <w:lvlText w:val=""/>
+      <w:lvlJc w:val="left"/>
+      <w:pPr>
+        <w:ind w:left="2160" w:hanging="360"/>
+      </w:pPr>
+      <w:rPr>
+        <w:rFonts w:ascii="Wingdings" w:hAnsi="Wingdings" w:hint="default"/>
+      </w:rPr>
+    </w:lvl>
+    <w:lvl w:ilvl="3" w:tplc="04100001" w:tentative="1">
+      <w:start w:val="1"/>
+      <w:numFmt w:val="bullet"/>
+      <w:lvlText w:val=""/>
+      <w:lvlJc w:val="left"/>
+      <w:pPr>
+        <w:ind w:left="2880" w:hanging="360"/>
+      </w:pPr>
+      <w:rPr>
+        <w:rFonts w:ascii="Symbol" w:hAnsi="Symbol" w:hint="default"/>
+      </w:rPr>
+    </w:lvl>
+    <w:lvl w:ilvl="4" w:tplc="04100003" w:tentative="1">
+      <w:start w:val="1"/>
+      <w:numFmt w:val="bullet"/>
+      <w:lvlText w:val="o"/>
+      <w:lvlJc w:val="left"/>
+      <w:pPr>
+        <w:ind w:left="3600" w:hanging="360"/>
+      </w:pPr>
+      <w:rPr>
+        <w:rFonts w:ascii="Courier New" w:hAnsi="Courier New" w:cs="Courier New" w:hint="default"/>
+      </w:rPr>
+    </w:lvl>
+    <w:lvl w:ilvl="5" w:tplc="04100005" w:tentative="1">
+      <w:start w:val="1"/>
+      <w:numFmt w:val="bullet"/>
+      <w:lvlText w:val=""/>
+      <w:lvlJc w:val="left"/>
+      <w:pPr>
+        <w:ind w:left="4320" w:hanging="360"/>
+      </w:pPr>
+      <w:rPr>
+        <w:rFonts w:ascii="Wingdings" w:hAnsi="Wingdings" w:hint="default"/>
+      </w:rPr>
+    </w:lvl>
+    <w:lvl w:ilvl="6" w:tplc="04100001" w:tentative="1">
+      <w:start w:val="1"/>
+      <w:numFmt w:val="bullet"/>
+      <w:lvlText w:val=""/>
+      <w:lvlJc w:val="left"/>
+      <w:pPr>
+        <w:ind w:left="5040" w:hanging="360"/>
+      </w:pPr>
+      <w:rPr>
+        <w:rFonts w:ascii="Symbol" w:hAnsi="Symbol" w:hint="default"/>
+      </w:rPr>
+    </w:lvl>
+    <w:lvl w:ilvl="7" w:tplc="04100003" w:tentative="1">
+      <w:start w:val="1"/>
+      <w:numFmt w:val="bullet"/>
+      <w:lvlText w:val="o"/>
+      <w:lvlJc w:val="left"/>
+      <w:pPr>
+        <w:ind w:left="5760" w:hanging="360"/>
+      </w:pPr>
+      <w:rPr>
+        <w:rFonts w:ascii="Courier New" w:hAnsi="Courier New" w:cs="Courier New" w:hint="default"/>
+      </w:rPr>
+    </w:lvl>
+    <w:lvl w:ilvl="8" w:tplc="04100005" w:tentative="1">
+      <w:start w:val="1"/>
+      <w:numFmt w:val="bullet"/>
+      <w:lvlText w:val=""/>
+      <w:lvlJc w:val="left"/>
+      <w:pPr>
+        <w:ind w:left="6480" w:hanging="360"/>
+      </w:pPr>
+      <w:rPr>
+        <w:rFonts w:ascii="Wingdings" w:hAnsi="Wingdings" w:hint="default"/>
+      </w:rPr>
+    </w:lvl>
+  </w:abstractNum>
+  <w:abstractNum w:abstractNumId="1" w15:restartNumberingAfterBreak="0">
+    <w:nsid w:val="03F45FD5"/>
+    <w:multiLevelType w:val="hybridMultilevel"/>
+    <w:tmpl w:val="83969FF6"/>
+    <w:lvl w:ilvl="0" w:tplc="04100001">
+      <w:start w:val="1"/>
+      <w:numFmt w:val="bullet"/>
+      <w:lvlText w:val=""/>
+      <w:lvlJc w:val="left"/>
+      <w:pPr>
+        <w:ind w:left="720" w:hanging="360"/>
+      </w:pPr>
+      <w:rPr>
+        <w:rFonts w:ascii="Symbol" w:hAnsi="Symbol" w:hint="default"/>
+      </w:rPr>
+    </w:lvl>
+    <w:lvl w:ilvl="1" w:tplc="04100003" w:tentative="1">
+      <w:start w:val="1"/>
+      <w:numFmt w:val="bullet"/>
+      <w:lvlText w:val="o"/>
+      <w:lvlJc w:val="left"/>
+      <w:pPr>
+        <w:ind w:left="1440" w:hanging="360"/>
+      </w:pPr>
+      <w:rPr>
+        <w:rFonts w:ascii="Courier New" w:hAnsi="Courier New" w:cs="Courier New" w:hint="default"/>
+      </w:rPr>
+    </w:lvl>
+    <w:lvl w:ilvl="2" w:tplc="04100005" w:tentative="1">
+      <w:start w:val="1"/>
+      <w:numFmt w:val="bullet"/>
+      <w:lvlText w:val=""/>
+      <w:lvlJc w:val="left"/>
+      <w:pPr>
+        <w:ind w:left="2160" w:hanging="360"/>
+      </w:pPr>
+      <w:rPr>
+        <w:rFonts w:ascii="Wingdings" w:hAnsi="Wingdings" w:hint="default"/>
+      </w:rPr>
+    </w:lvl>
+    <w:lvl w:ilvl="3" w:tplc="04100001" w:tentative="1">
+      <w:start w:val="1"/>
+      <w:numFmt w:val="bullet"/>
+      <w:lvlText w:val=""/>
+      <w:lvlJc w:val="left"/>
+      <w:pPr>
+        <w:ind w:left="2880" w:hanging="360"/>
+      </w:pPr>
+      <w:rPr>
+        <w:rFonts w:ascii="Symbol" w:hAnsi="Symbol" w:hint="default"/>
+      </w:rPr>
+    </w:lvl>
+    <w:lvl w:ilvl="4" w:tplc="04100003" w:tentative="1">
+      <w:start w:val="1"/>
+      <w:numFmt w:val="bullet"/>
+      <w:lvlText w:val="o"/>
+      <w:lvlJc w:val="left"/>
+      <w:pPr>
+        <w:ind w:left="3600" w:hanging="360"/>
+      </w:pPr>
+      <w:rPr>
+        <w:rFonts w:ascii="Courier New" w:hAnsi="Courier New" w:cs="Courier New" w:hint="default"/>
+      </w:rPr>
+    </w:lvl>
+    <w:lvl w:ilvl="5" w:tplc="04100005" w:tentative="1">
+      <w:start w:val="1"/>
+      <w:numFmt w:val="bullet"/>
+      <w:lvlText w:val=""/>
+      <w:lvlJc w:val="left"/>
+      <w:pPr>
+        <w:ind w:left="4320" w:hanging="360"/>
+      </w:pPr>
+      <w:rPr>
+        <w:rFonts w:ascii="Wingdings" w:hAnsi="Wingdings" w:hint="default"/>
+      </w:rPr>
+    </w:lvl>
+    <w:lvl w:ilvl="6" w:tplc="04100001" w:tentative="1">
+      <w:start w:val="1"/>
+      <w:numFmt w:val="bullet"/>
+      <w:lvlText w:val=""/>
+      <w:lvlJc w:val="left"/>
+      <w:pPr>
+        <w:ind w:left="5040" w:hanging="360"/>
+      </w:pPr>
+      <w:rPr>
+        <w:rFonts w:ascii="Symbol" w:hAnsi="Symbol" w:hint="default"/>
+      </w:rPr>
+    </w:lvl>
+    <w:lvl w:ilvl="7" w:tplc="04100003" w:tentative="1">
+      <w:start w:val="1"/>
+      <w:numFmt w:val="bullet"/>
+      <w:lvlText w:val="o"/>
+      <w:lvlJc w:val="left"/>
+      <w:pPr>
+        <w:ind w:left="5760" w:hanging="360"/>
+      </w:pPr>
+      <w:rPr>
+        <w:rFonts w:ascii="Courier New" w:hAnsi="Courier New" w:cs="Courier New" w:hint="default"/>
+      </w:rPr>
+    </w:lvl>
+    <w:lvl w:ilvl="8" w:tplc="04100005" w:tentative="1">
+      <w:start w:val="1"/>
+      <w:numFmt w:val="bullet"/>
+      <w:lvlText w:val=""/>
+      <w:lvlJc w:val="left"/>
+      <w:pPr>
+        <w:ind w:left="6480" w:hanging="360"/>
+      </w:pPr>
+      <w:rPr>
+        <w:rFonts w:ascii="Wingdings" w:hAnsi="Wingdings" w:hint="default"/>
+      </w:rPr>
+    </w:lvl>
+  </w:abstractNum>
+  <w:abstractNum w:abstractNumId="2" w15:restartNumberingAfterBreak="0">
+    <w:nsid w:val="12573B51"/>
+    <w:multiLevelType w:val="hybridMultilevel"/>
+    <w:tmpl w:val="9036F140"/>
+    <w:lvl w:ilvl="0" w:tplc="04100001">
+      <w:start w:val="1"/>
+      <w:numFmt w:val="bullet"/>
+      <w:lvlText w:val=""/>
+      <w:lvlJc w:val="left"/>
+      <w:pPr>
+        <w:ind w:left="720" w:hanging="360"/>
+      </w:pPr>
+      <w:rPr>
+        <w:rFonts w:ascii="Symbol" w:hAnsi="Symbol" w:hint="default"/>
+      </w:rPr>
+    </w:lvl>
+    <w:lvl w:ilvl="1" w:tplc="04100003" w:tentative="1">
+      <w:start w:val="1"/>
+      <w:numFmt w:val="bullet"/>
+      <w:lvlText w:val="o"/>
+      <w:lvlJc w:val="left"/>
+      <w:pPr>
+        <w:ind w:left="1440" w:hanging="360"/>
+      </w:pPr>
+      <w:rPr>
+        <w:rFonts w:ascii="Courier New" w:hAnsi="Courier New" w:cs="Courier New" w:hint="default"/>
+      </w:rPr>
+    </w:lvl>
+    <w:lvl w:ilvl="2" w:tplc="04100005" w:tentative="1">
+      <w:start w:val="1"/>
+      <w:numFmt w:val="bullet"/>
+      <w:lvlText w:val=""/>
+      <w:lvlJc w:val="left"/>
+      <w:pPr>
+        <w:ind w:left="2160" w:hanging="360"/>
+      </w:pPr>
+      <w:rPr>
+        <w:rFonts w:ascii="Wingdings" w:hAnsi="Wingdings" w:hint="default"/>
+      </w:rPr>
+    </w:lvl>
+    <w:lvl w:ilvl="3" w:tplc="04100001" w:tentative="1">
+      <w:start w:val="1"/>
+      <w:numFmt w:val="bullet"/>
+      <w:lvlText w:val=""/>
+      <w:lvlJc w:val="left"/>
+      <w:pPr>
+        <w:ind w:left="2880" w:hanging="360"/>
+      </w:pPr>
+      <w:rPr>
+        <w:rFonts w:ascii="Symbol" w:hAnsi="Symbol" w:hint="default"/>
+      </w:rPr>
+    </w:lvl>
+    <w:lvl w:ilvl="4" w:tplc="04100003" w:tentative="1">
+      <w:start w:val="1"/>
+      <w:numFmt w:val="bullet"/>
+      <w:lvlText w:val="o"/>
+      <w:lvlJc w:val="left"/>
+      <w:pPr>
+        <w:ind w:left="3600" w:hanging="360"/>
+      </w:pPr>
+      <w:rPr>
+        <w:rFonts w:ascii="Courier New" w:hAnsi="Courier New" w:cs="Courier New" w:hint="default"/>
+      </w:rPr>
+    </w:lvl>
+    <w:lvl w:ilvl="5" w:tplc="04100005" w:tentative="1">
+      <w:start w:val="1"/>
+      <w:numFmt w:val="bullet"/>
+      <w:lvlText w:val=""/>
+      <w:lvlJc w:val="left"/>
+      <w:pPr>
+        <w:ind w:left="4320" w:hanging="360"/>
+      </w:pPr>
+      <w:rPr>
+        <w:rFonts w:ascii="Wingdings" w:hAnsi="Wingdings" w:hint="default"/>
+      </w:rPr>
+    </w:lvl>
+    <w:lvl w:ilvl="6" w:tplc="04100001" w:tentative="1">
+      <w:start w:val="1"/>
+      <w:numFmt w:val="bullet"/>
+      <w:lvlText w:val=""/>
+      <w:lvlJc w:val="left"/>
+      <w:pPr>
+        <w:ind w:left="5040" w:hanging="360"/>
+      </w:pPr>
+      <w:rPr>
+        <w:rFonts w:ascii="Symbol" w:hAnsi="Symbol" w:hint="default"/>
+      </w:rPr>
+    </w:lvl>
+    <w:lvl w:ilvl="7" w:tplc="04100003" w:tentative="1">
+      <w:start w:val="1"/>
+      <w:numFmt w:val="bullet"/>
+      <w:lvlText w:val="o"/>
+      <w:lvlJc w:val="left"/>
+      <w:pPr>
+        <w:ind w:left="5760" w:hanging="360"/>
+      </w:pPr>
+      <w:rPr>
+        <w:rFonts w:ascii="Courier New" w:hAnsi="Courier New" w:cs="Courier New" w:hint="default"/>
+      </w:rPr>
+    </w:lvl>
+    <w:lvl w:ilvl="8" w:tplc="04100005" w:tentative="1">
+      <w:start w:val="1"/>
+      <w:numFmt w:val="bullet"/>
+      <w:lvlText w:val=""/>
+      <w:lvlJc w:val="left"/>
+      <w:pPr>
+        <w:ind w:left="6480" w:hanging="360"/>
+      </w:pPr>
+      <w:rPr>
+        <w:rFonts w:ascii="Wingdings" w:hAnsi="Wingdings" w:hint="default"/>
+      </w:rPr>
+    </w:lvl>
+  </w:abstractNum>
+  <w:abstractNum w:abstractNumId="3" w15:restartNumberingAfterBreak="0">
+    <w:nsid w:val="15952618"/>
+    <w:multiLevelType w:val="hybridMultilevel"/>
+    <w:tmpl w:val="29EEEF04"/>
+    <w:lvl w:ilvl="0" w:tplc="04100001">
+      <w:start w:val="1"/>
+      <w:numFmt w:val="bullet"/>
+      <w:lvlText w:val=""/>
+      <w:lvlJc w:val="left"/>
+      <w:pPr>
+        <w:ind w:left="720" w:hanging="360"/>
+      </w:pPr>
+      <w:rPr>
+        <w:rFonts w:ascii="Symbol" w:hAnsi="Symbol" w:hint="default"/>
+      </w:rPr>
+    </w:lvl>
+    <w:lvl w:ilvl="1" w:tplc="04100003" w:tentative="1">
+      <w:start w:val="1"/>
+      <w:numFmt w:val="bullet"/>
+      <w:lvlText w:val="o"/>
+      <w:lvlJc w:val="left"/>
+      <w:pPr>
+        <w:ind w:left="1440" w:hanging="360"/>
+      </w:pPr>
+      <w:rPr>
+        <w:rFonts w:ascii="Courier New" w:hAnsi="Courier New" w:cs="Courier New" w:hint="default"/>
+      </w:rPr>
+    </w:lvl>
+    <w:lvl w:ilvl="2" w:tplc="04100005" w:tentative="1">
+      <w:start w:val="1"/>
+      <w:numFmt w:val="bullet"/>
+      <w:lvlText w:val=""/>
+      <w:lvlJc w:val="left"/>
+      <w:pPr>
+        <w:ind w:left="2160" w:hanging="360"/>
+      </w:pPr>
+      <w:rPr>
+        <w:rFonts w:ascii="Wingdings" w:hAnsi="Wingdings" w:hint="default"/>
+      </w:rPr>
+    </w:lvl>
+    <w:lvl w:ilvl="3" w:tplc="04100001" w:tentative="1">
+      <w:start w:val="1"/>
+      <w:numFmt w:val="bullet"/>
+      <w:lvlText w:val=""/>
+      <w:lvlJc w:val="left"/>
+      <w:pPr>
+        <w:ind w:left="2880" w:hanging="360"/>
+      </w:pPr>
+      <w:rPr>
+        <w:rFonts w:ascii="Symbol" w:hAnsi="Symbol" w:hint="default"/>
+      </w:rPr>
+    </w:lvl>
+    <w:lvl w:ilvl="4" w:tplc="04100003" w:tentative="1">
+      <w:start w:val="1"/>
+      <w:numFmt w:val="bullet"/>
+      <w:lvlText w:val="o"/>
+      <w:lvlJc w:val="left"/>
+      <w:pPr>
+        <w:ind w:left="3600" w:hanging="360"/>
+      </w:pPr>
+      <w:rPr>
+        <w:rFonts w:ascii="Courier New" w:hAnsi="Courier New" w:cs="Courier New" w:hint="default"/>
+      </w:rPr>
+    </w:lvl>
+    <w:lvl w:ilvl="5" w:tplc="04100005" w:tentative="1">
+      <w:start w:val="1"/>
+      <w:numFmt w:val="bullet"/>
+      <w:lvlText w:val=""/>
+      <w:lvlJc w:val="left"/>
+      <w:pPr>
+        <w:ind w:left="4320" w:hanging="360"/>
+      </w:pPr>
+      <w:rPr>
+        <w:rFonts w:ascii="Wingdings" w:hAnsi="Wingdings" w:hint="default"/>
+      </w:rPr>
+    </w:lvl>
+    <w:lvl w:ilvl="6" w:tplc="04100001" w:tentative="1">
+      <w:start w:val="1"/>
+      <w:numFmt w:val="bullet"/>
+      <w:lvlText w:val=""/>
+      <w:lvlJc w:val="left"/>
+      <w:pPr>
+        <w:ind w:left="5040" w:hanging="360"/>
+      </w:pPr>
+      <w:rPr>
+        <w:rFonts w:ascii="Symbol" w:hAnsi="Symbol" w:hint="default"/>
+      </w:rPr>
+    </w:lvl>
+    <w:lvl w:ilvl="7" w:tplc="04100003" w:tentative="1">
+      <w:start w:val="1"/>
+      <w:numFmt w:val="bullet"/>
+      <w:lvlText w:val="o"/>
+      <w:lvlJc w:val="left"/>
+      <w:pPr>
+        <w:ind w:left="5760" w:hanging="360"/>
+      </w:pPr>
+      <w:rPr>
+        <w:rFonts w:ascii="Courier New" w:hAnsi="Courier New" w:cs="Courier New" w:hint="default"/>
+      </w:rPr>
+    </w:lvl>
+    <w:lvl w:ilvl="8" w:tplc="04100005" w:tentative="1">
+      <w:start w:val="1"/>
+      <w:numFmt w:val="bullet"/>
+      <w:lvlText w:val=""/>
+      <w:lvlJc w:val="left"/>
+      <w:pPr>
+        <w:ind w:left="6480" w:hanging="360"/>
+      </w:pPr>
+      <w:rPr>
+        <w:rFonts w:ascii="Wingdings" w:hAnsi="Wingdings" w:hint="default"/>
+      </w:rPr>
+    </w:lvl>
+  </w:abstractNum>
+  <w:abstractNum w:abstractNumId="4" w15:restartNumberingAfterBreak="0">
+    <w:nsid w:val="20035C81"/>
+    <w:multiLevelType w:val="hybridMultilevel"/>
+    <w:tmpl w:val="00ECD75A"/>
+    <w:lvl w:ilvl="0" w:tplc="04100001">
+      <w:start w:val="1"/>
+      <w:numFmt w:val="bullet"/>
+      <w:lvlText w:val=""/>
+      <w:lvlJc w:val="left"/>
+      <w:pPr>
+        <w:ind w:left="720" w:hanging="360"/>
+      </w:pPr>
+      <w:rPr>
+        <w:rFonts w:ascii="Symbol" w:hAnsi="Symbol" w:hint="default"/>
+      </w:rPr>
+    </w:lvl>
+    <w:lvl w:ilvl="1" w:tplc="04100003" w:tentative="1">
+      <w:start w:val="1"/>
+      <w:numFmt w:val="bullet"/>
+      <w:lvlText w:val="o"/>
+      <w:lvlJc w:val="left"/>
+      <w:pPr>
+        <w:ind w:left="1440" w:hanging="360"/>
+      </w:pPr>
+      <w:rPr>
+        <w:rFonts w:ascii="Courier New" w:hAnsi="Courier New" w:cs="Courier New" w:hint="default"/>
+      </w:rPr>
+    </w:lvl>
+    <w:lvl w:ilvl="2" w:tplc="04100005" w:tentative="1">
+      <w:start w:val="1"/>
+      <w:numFmt w:val="bullet"/>
+      <w:lvlText w:val=""/>
+      <w:lvlJc w:val="left"/>
+      <w:pPr>
+        <w:ind w:left="2160" w:hanging="360"/>
+      </w:pPr>
+      <w:rPr>
+        <w:rFonts w:ascii="Wingdings" w:hAnsi="Wingdings" w:hint="default"/>
+      </w:rPr>
+    </w:lvl>
+    <w:lvl w:ilvl="3" w:tplc="04100001" w:tentative="1">
+      <w:start w:val="1"/>
+      <w:numFmt w:val="bullet"/>
+      <w:lvlText w:val=""/>
+      <w:lvlJc w:val="left"/>
+      <w:pPr>
+        <w:ind w:left="2880" w:hanging="360"/>
+      </w:pPr>
+      <w:rPr>
+        <w:rFonts w:ascii="Symbol" w:hAnsi="Symbol" w:hint="default"/>
+      </w:rPr>
+    </w:lvl>
+    <w:lvl w:ilvl="4" w:tplc="04100003" w:tentative="1">
+      <w:start w:val="1"/>
+      <w:numFmt w:val="bullet"/>
+      <w:lvlText w:val="o"/>
+      <w:lvlJc w:val="left"/>
+      <w:pPr>
+        <w:ind w:left="3600" w:hanging="360"/>
+      </w:pPr>
+      <w:rPr>
+        <w:rFonts w:ascii="Courier New" w:hAnsi="Courier New" w:cs="Courier New" w:hint="default"/>
+      </w:rPr>
+    </w:lvl>
+    <w:lvl w:ilvl="5" w:tplc="04100005" w:tentative="1">
+      <w:start w:val="1"/>
+      <w:numFmt w:val="bullet"/>
+      <w:lvlText w:val=""/>
+      <w:lvlJc w:val="left"/>
+      <w:pPr>
+        <w:ind w:left="4320" w:hanging="360"/>
+      </w:pPr>
+      <w:rPr>
+        <w:rFonts w:ascii="Wingdings" w:hAnsi="Wingdings" w:hint="default"/>
+      </w:rPr>
+    </w:lvl>
+    <w:lvl w:ilvl="6" w:tplc="04100001" w:tentative="1">
+      <w:start w:val="1"/>
+      <w:numFmt w:val="bullet"/>
+      <w:lvlText w:val=""/>
+      <w:lvlJc w:val="left"/>
+      <w:pPr>
+        <w:ind w:left="5040" w:hanging="360"/>
+      </w:pPr>
+      <w:rPr>
+        <w:rFonts w:ascii="Symbol" w:hAnsi="Symbol" w:hint="default"/>
+      </w:rPr>
+    </w:lvl>
+    <w:lvl w:ilvl="7" w:tplc="04100003" w:tentative="1">
+      <w:start w:val="1"/>
+      <w:numFmt w:val="bullet"/>
+      <w:lvlText w:val="o"/>
+      <w:lvlJc w:val="left"/>
+      <w:pPr>
+        <w:ind w:left="5760" w:hanging="360"/>
+      </w:pPr>
+      <w:rPr>
+        <w:rFonts w:ascii="Courier New" w:hAnsi="Courier New" w:cs="Courier New" w:hint="default"/>
+      </w:rPr>
+    </w:lvl>
+    <w:lvl w:ilvl="8" w:tplc="04100005" w:tentative="1">
+      <w:start w:val="1"/>
+      <w:numFmt w:val="bullet"/>
+      <w:lvlText w:val=""/>
+      <w:lvlJc w:val="left"/>
+      <w:pPr>
+        <w:ind w:left="6480" w:hanging="360"/>
+      </w:pPr>
+      <w:rPr>
+        <w:rFonts w:ascii="Wingdings" w:hAnsi="Wingdings" w:hint="default"/>
+      </w:rPr>
+    </w:lvl>
+  </w:abstractNum>
+  <w:abstractNum w:abstractNumId="5" w15:restartNumberingAfterBreak="0">
     <w:nsid w:val="29931E43"/>
     <w:multiLevelType w:val="hybridMultilevel"/>
     <w:tmpl w:val="65000EBC"/>
@@ -2700,7 +4327,7 @@
       </w:rPr>
     </w:lvl>
   </w:abstractNum>
-  <w:abstractNum w:abstractNumId="1" w15:restartNumberingAfterBreak="0">
+  <w:abstractNum w:abstractNumId="6" w15:restartNumberingAfterBreak="0">
     <w:nsid w:val="37C0041F"/>
     <w:multiLevelType w:val="hybridMultilevel"/>
     <w:tmpl w:val="760C0D82"/>
@@ -2813,7 +4440,233 @@
       </w:rPr>
     </w:lvl>
   </w:abstractNum>
-  <w:abstractNum w:abstractNumId="2" w15:restartNumberingAfterBreak="0">
+  <w:abstractNum w:abstractNumId="7" w15:restartNumberingAfterBreak="0">
+    <w:nsid w:val="38486D8C"/>
+    <w:multiLevelType w:val="hybridMultilevel"/>
+    <w:tmpl w:val="D5628862"/>
+    <w:lvl w:ilvl="0" w:tplc="04100001">
+      <w:start w:val="1"/>
+      <w:numFmt w:val="bullet"/>
+      <w:lvlText w:val=""/>
+      <w:lvlJc w:val="left"/>
+      <w:pPr>
+        <w:ind w:left="720" w:hanging="360"/>
+      </w:pPr>
+      <w:rPr>
+        <w:rFonts w:ascii="Symbol" w:hAnsi="Symbol" w:hint="default"/>
+      </w:rPr>
+    </w:lvl>
+    <w:lvl w:ilvl="1" w:tplc="04100003" w:tentative="1">
+      <w:start w:val="1"/>
+      <w:numFmt w:val="bullet"/>
+      <w:lvlText w:val="o"/>
+      <w:lvlJc w:val="left"/>
+      <w:pPr>
+        <w:ind w:left="1440" w:hanging="360"/>
+      </w:pPr>
+      <w:rPr>
+        <w:rFonts w:ascii="Courier New" w:hAnsi="Courier New" w:cs="Courier New" w:hint="default"/>
+      </w:rPr>
+    </w:lvl>
+    <w:lvl w:ilvl="2" w:tplc="04100005" w:tentative="1">
+      <w:start w:val="1"/>
+      <w:numFmt w:val="bullet"/>
+      <w:lvlText w:val=""/>
+      <w:lvlJc w:val="left"/>
+      <w:pPr>
+        <w:ind w:left="2160" w:hanging="360"/>
+      </w:pPr>
+      <w:rPr>
+        <w:rFonts w:ascii="Wingdings" w:hAnsi="Wingdings" w:hint="default"/>
+      </w:rPr>
+    </w:lvl>
+    <w:lvl w:ilvl="3" w:tplc="04100001" w:tentative="1">
+      <w:start w:val="1"/>
+      <w:numFmt w:val="bullet"/>
+      <w:lvlText w:val=""/>
+      <w:lvlJc w:val="left"/>
+      <w:pPr>
+        <w:ind w:left="2880" w:hanging="360"/>
+      </w:pPr>
+      <w:rPr>
+        <w:rFonts w:ascii="Symbol" w:hAnsi="Symbol" w:hint="default"/>
+      </w:rPr>
+    </w:lvl>
+    <w:lvl w:ilvl="4" w:tplc="04100003" w:tentative="1">
+      <w:start w:val="1"/>
+      <w:numFmt w:val="bullet"/>
+      <w:lvlText w:val="o"/>
+      <w:lvlJc w:val="left"/>
+      <w:pPr>
+        <w:ind w:left="3600" w:hanging="360"/>
+      </w:pPr>
+      <w:rPr>
+        <w:rFonts w:ascii="Courier New" w:hAnsi="Courier New" w:cs="Courier New" w:hint="default"/>
+      </w:rPr>
+    </w:lvl>
+    <w:lvl w:ilvl="5" w:tplc="04100005" w:tentative="1">
+      <w:start w:val="1"/>
+      <w:numFmt w:val="bullet"/>
+      <w:lvlText w:val=""/>
+      <w:lvlJc w:val="left"/>
+      <w:pPr>
+        <w:ind w:left="4320" w:hanging="360"/>
+      </w:pPr>
+      <w:rPr>
+        <w:rFonts w:ascii="Wingdings" w:hAnsi="Wingdings" w:hint="default"/>
+      </w:rPr>
+    </w:lvl>
+    <w:lvl w:ilvl="6" w:tplc="04100001" w:tentative="1">
+      <w:start w:val="1"/>
+      <w:numFmt w:val="bullet"/>
+      <w:lvlText w:val=""/>
+      <w:lvlJc w:val="left"/>
+      <w:pPr>
+        <w:ind w:left="5040" w:hanging="360"/>
+      </w:pPr>
+      <w:rPr>
+        <w:rFonts w:ascii="Symbol" w:hAnsi="Symbol" w:hint="default"/>
+      </w:rPr>
+    </w:lvl>
+    <w:lvl w:ilvl="7" w:tplc="04100003" w:tentative="1">
+      <w:start w:val="1"/>
+      <w:numFmt w:val="bullet"/>
+      <w:lvlText w:val="o"/>
+      <w:lvlJc w:val="left"/>
+      <w:pPr>
+        <w:ind w:left="5760" w:hanging="360"/>
+      </w:pPr>
+      <w:rPr>
+        <w:rFonts w:ascii="Courier New" w:hAnsi="Courier New" w:cs="Courier New" w:hint="default"/>
+      </w:rPr>
+    </w:lvl>
+    <w:lvl w:ilvl="8" w:tplc="04100005" w:tentative="1">
+      <w:start w:val="1"/>
+      <w:numFmt w:val="bullet"/>
+      <w:lvlText w:val=""/>
+      <w:lvlJc w:val="left"/>
+      <w:pPr>
+        <w:ind w:left="6480" w:hanging="360"/>
+      </w:pPr>
+      <w:rPr>
+        <w:rFonts w:ascii="Wingdings" w:hAnsi="Wingdings" w:hint="default"/>
+      </w:rPr>
+    </w:lvl>
+  </w:abstractNum>
+  <w:abstractNum w:abstractNumId="8" w15:restartNumberingAfterBreak="0">
+    <w:nsid w:val="3BB853F4"/>
+    <w:multiLevelType w:val="hybridMultilevel"/>
+    <w:tmpl w:val="23C24B9A"/>
+    <w:lvl w:ilvl="0" w:tplc="04100001">
+      <w:start w:val="1"/>
+      <w:numFmt w:val="bullet"/>
+      <w:lvlText w:val=""/>
+      <w:lvlJc w:val="left"/>
+      <w:pPr>
+        <w:ind w:left="720" w:hanging="360"/>
+      </w:pPr>
+      <w:rPr>
+        <w:rFonts w:ascii="Symbol" w:hAnsi="Symbol" w:hint="default"/>
+      </w:rPr>
+    </w:lvl>
+    <w:lvl w:ilvl="1" w:tplc="04100003" w:tentative="1">
+      <w:start w:val="1"/>
+      <w:numFmt w:val="bullet"/>
+      <w:lvlText w:val="o"/>
+      <w:lvlJc w:val="left"/>
+      <w:pPr>
+        <w:ind w:left="1440" w:hanging="360"/>
+      </w:pPr>
+      <w:rPr>
+        <w:rFonts w:ascii="Courier New" w:hAnsi="Courier New" w:cs="Courier New" w:hint="default"/>
+      </w:rPr>
+    </w:lvl>
+    <w:lvl w:ilvl="2" w:tplc="04100005" w:tentative="1">
+      <w:start w:val="1"/>
+      <w:numFmt w:val="bullet"/>
+      <w:lvlText w:val=""/>
+      <w:lvlJc w:val="left"/>
+      <w:pPr>
+        <w:ind w:left="2160" w:hanging="360"/>
+      </w:pPr>
+      <w:rPr>
+        <w:rFonts w:ascii="Wingdings" w:hAnsi="Wingdings" w:hint="default"/>
+      </w:rPr>
+    </w:lvl>
+    <w:lvl w:ilvl="3" w:tplc="04100001" w:tentative="1">
+      <w:start w:val="1"/>
+      <w:numFmt w:val="bullet"/>
+      <w:lvlText w:val=""/>
+      <w:lvlJc w:val="left"/>
+      <w:pPr>
+        <w:ind w:left="2880" w:hanging="360"/>
+      </w:pPr>
+      <w:rPr>
+        <w:rFonts w:ascii="Symbol" w:hAnsi="Symbol" w:hint="default"/>
+      </w:rPr>
+    </w:lvl>
+    <w:lvl w:ilvl="4" w:tplc="04100003" w:tentative="1">
+      <w:start w:val="1"/>
+      <w:numFmt w:val="bullet"/>
+      <w:lvlText w:val="o"/>
+      <w:lvlJc w:val="left"/>
+      <w:pPr>
+        <w:ind w:left="3600" w:hanging="360"/>
+      </w:pPr>
+      <w:rPr>
+        <w:rFonts w:ascii="Courier New" w:hAnsi="Courier New" w:cs="Courier New" w:hint="default"/>
+      </w:rPr>
+    </w:lvl>
+    <w:lvl w:ilvl="5" w:tplc="04100005" w:tentative="1">
+      <w:start w:val="1"/>
+      <w:numFmt w:val="bullet"/>
+      <w:lvlText w:val=""/>
+      <w:lvlJc w:val="left"/>
+      <w:pPr>
+        <w:ind w:left="4320" w:hanging="360"/>
+      </w:pPr>
+      <w:rPr>
+        <w:rFonts w:ascii="Wingdings" w:hAnsi="Wingdings" w:hint="default"/>
+      </w:rPr>
+    </w:lvl>
+    <w:lvl w:ilvl="6" w:tplc="04100001" w:tentative="1">
+      <w:start w:val="1"/>
+      <w:numFmt w:val="bullet"/>
+      <w:lvlText w:val=""/>
+      <w:lvlJc w:val="left"/>
+      <w:pPr>
+        <w:ind w:left="5040" w:hanging="360"/>
+      </w:pPr>
+      <w:rPr>
+        <w:rFonts w:ascii="Symbol" w:hAnsi="Symbol" w:hint="default"/>
+      </w:rPr>
+    </w:lvl>
+    <w:lvl w:ilvl="7" w:tplc="04100003" w:tentative="1">
+      <w:start w:val="1"/>
+      <w:numFmt w:val="bullet"/>
+      <w:lvlText w:val="o"/>
+      <w:lvlJc w:val="left"/>
+      <w:pPr>
+        <w:ind w:left="5760" w:hanging="360"/>
+      </w:pPr>
+      <w:rPr>
+        <w:rFonts w:ascii="Courier New" w:hAnsi="Courier New" w:cs="Courier New" w:hint="default"/>
+      </w:rPr>
+    </w:lvl>
+    <w:lvl w:ilvl="8" w:tplc="04100005" w:tentative="1">
+      <w:start w:val="1"/>
+      <w:numFmt w:val="bullet"/>
+      <w:lvlText w:val=""/>
+      <w:lvlJc w:val="left"/>
+      <w:pPr>
+        <w:ind w:left="6480" w:hanging="360"/>
+      </w:pPr>
+      <w:rPr>
+        <w:rFonts w:ascii="Wingdings" w:hAnsi="Wingdings" w:hint="default"/>
+      </w:rPr>
+    </w:lvl>
+  </w:abstractNum>
+  <w:abstractNum w:abstractNumId="9" w15:restartNumberingAfterBreak="0">
     <w:nsid w:val="51BA2504"/>
     <w:multiLevelType w:val="hybridMultilevel"/>
     <w:tmpl w:val="65FE41E4"/>
@@ -2926,7 +4779,7 @@
       </w:rPr>
     </w:lvl>
   </w:abstractNum>
-  <w:abstractNum w:abstractNumId="3" w15:restartNumberingAfterBreak="0">
+  <w:abstractNum w:abstractNumId="10" w15:restartNumberingAfterBreak="0">
     <w:nsid w:val="53C20326"/>
     <w:multiLevelType w:val="hybridMultilevel"/>
     <w:tmpl w:val="10DC34BC"/>
@@ -3039,7 +4892,7 @@
       </w:rPr>
     </w:lvl>
   </w:abstractNum>
-  <w:abstractNum w:abstractNumId="4" w15:restartNumberingAfterBreak="0">
+  <w:abstractNum w:abstractNumId="11" w15:restartNumberingAfterBreak="0">
     <w:nsid w:val="55D876C0"/>
     <w:multiLevelType w:val="hybridMultilevel"/>
     <w:tmpl w:val="F4E2114C"/>
@@ -3152,7 +5005,7 @@
       </w:rPr>
     </w:lvl>
   </w:abstractNum>
-  <w:abstractNum w:abstractNumId="5" w15:restartNumberingAfterBreak="0">
+  <w:abstractNum w:abstractNumId="12" w15:restartNumberingAfterBreak="0">
     <w:nsid w:val="6C2E7D10"/>
     <w:multiLevelType w:val="hybridMultilevel"/>
     <w:tmpl w:val="5E74F068"/>
@@ -3265,7 +5118,7 @@
       </w:rPr>
     </w:lvl>
   </w:abstractNum>
-  <w:abstractNum w:abstractNumId="6" w15:restartNumberingAfterBreak="0">
+  <w:abstractNum w:abstractNumId="13" w15:restartNumberingAfterBreak="0">
     <w:nsid w:val="6E947E23"/>
     <w:multiLevelType w:val="multilevel"/>
     <w:tmpl w:val="C58C1580"/>
@@ -3414,7 +5267,7 @@
       </w:rPr>
     </w:lvl>
   </w:abstractNum>
-  <w:abstractNum w:abstractNumId="7" w15:restartNumberingAfterBreak="0">
+  <w:abstractNum w:abstractNumId="14" w15:restartNumberingAfterBreak="0">
     <w:nsid w:val="71035D33"/>
     <w:multiLevelType w:val="hybridMultilevel"/>
     <w:tmpl w:val="6D18A072"/>
@@ -3528,28 +5381,49 @@
     </w:lvl>
   </w:abstractNum>
   <w:num w:numId="1" w16cid:durableId="472598189">
-    <w:abstractNumId w:val="0"/>
+    <w:abstractNumId w:val="5"/>
   </w:num>
   <w:num w:numId="2" w16cid:durableId="1742632576">
+    <w:abstractNumId w:val="14"/>
+  </w:num>
+  <w:num w:numId="3" w16cid:durableId="710688440">
+    <w:abstractNumId w:val="12"/>
+  </w:num>
+  <w:num w:numId="4" w16cid:durableId="918756264">
+    <w:abstractNumId w:val="6"/>
+  </w:num>
+  <w:num w:numId="5" w16cid:durableId="697052374">
+    <w:abstractNumId w:val="13"/>
+  </w:num>
+  <w:num w:numId="6" w16cid:durableId="877669857">
+    <w:abstractNumId w:val="9"/>
+  </w:num>
+  <w:num w:numId="7" w16cid:durableId="320961983">
+    <w:abstractNumId w:val="10"/>
+  </w:num>
+  <w:num w:numId="8" w16cid:durableId="836311310">
+    <w:abstractNumId w:val="11"/>
+  </w:num>
+  <w:num w:numId="9" w16cid:durableId="657463858">
+    <w:abstractNumId w:val="4"/>
+  </w:num>
+  <w:num w:numId="10" w16cid:durableId="1698895913">
+    <w:abstractNumId w:val="3"/>
+  </w:num>
+  <w:num w:numId="11" w16cid:durableId="792676204">
     <w:abstractNumId w:val="7"/>
   </w:num>
-  <w:num w:numId="3" w16cid:durableId="710688440">
-    <w:abstractNumId w:val="5"/>
-  </w:num>
-  <w:num w:numId="4" w16cid:durableId="918756264">
+  <w:num w:numId="12" w16cid:durableId="541862887">
     <w:abstractNumId w:val="1"/>
   </w:num>
-  <w:num w:numId="5" w16cid:durableId="697052374">
-    <w:abstractNumId w:val="6"/>
-  </w:num>
-  <w:num w:numId="6" w16cid:durableId="877669857">
+  <w:num w:numId="13" w16cid:durableId="2067796816">
     <w:abstractNumId w:val="2"/>
   </w:num>
-  <w:num w:numId="7" w16cid:durableId="320961983">
-    <w:abstractNumId w:val="3"/>
+  <w:num w:numId="14" w16cid:durableId="1529954255">
+    <w:abstractNumId w:val="8"/>
   </w:num>
-  <w:num w:numId="8" w16cid:durableId="836311310">
-    <w:abstractNumId w:val="4"/>
+  <w:num w:numId="15" w16cid:durableId="588544701">
+    <w:abstractNumId w:val="0"/>
   </w:num>
 </w:numbering>
 </file>
@@ -3953,7 +5827,7 @@
   <w:style w:type="paragraph" w:default="1" w:styleId="Normale">
     <w:name w:val="Normal"/>
     <w:qFormat/>
-    <w:rsid w:val="005427F9"/>
+    <w:rsid w:val="00C53406"/>
   </w:style>
   <w:style w:type="paragraph" w:styleId="Titolo1">
     <w:name w:val="heading 1"/>

</xml_diff>

<commit_message>
WNMA project + OTA update
</commit_message>
<xml_diff>
--- a/Wireless Networks for Mobile Applications/Project/Presentation/Script.docx
+++ b/Wireless Networks for Mobile Applications/Project/Presentation/Script.docx
@@ -39,7 +39,31 @@
         <w:rPr>
           <w:lang w:val="it-IT"/>
         </w:rPr>
-        <w:t xml:space="preserve"> riguardo i benefici dell’Edge Computing nelle applicazioni IoT che richiedono bassa latenza.</w:t>
+        <w:t xml:space="preserve"> riguardo i benefici dell’Edge Computing nelle applicazioni IoT </w:t>
+      </w:r>
+      <w:r>
+        <w:rPr>
+          <w:lang w:val="it-IT"/>
+        </w:rPr>
+        <w:t>dove la</w:t>
+      </w:r>
+      <w:r>
+        <w:rPr>
+          <w:lang w:val="it-IT"/>
+        </w:rPr>
+        <w:t xml:space="preserve"> latenza</w:t>
+      </w:r>
+      <w:r>
+        <w:rPr>
+          <w:lang w:val="it-IT"/>
+        </w:rPr>
+        <w:t xml:space="preserve"> è il principale ostacolo per il funzionamento ottimale della rete</w:t>
+      </w:r>
+      <w:r>
+        <w:rPr>
+          <w:lang w:val="it-IT"/>
+        </w:rPr>
+        <w:t>.</w:t>
       </w:r>
       <w:r>
         <w:rPr>
@@ -179,7 +203,19 @@
         <w:rPr>
           <w:lang w:val="it-IT"/>
         </w:rPr>
-        <w:t>L’emergere dell’Edge Computing</w:t>
+        <w:t>L</w:t>
+      </w:r>
+      <w:r>
+        <w:rPr>
+          <w:lang w:val="it-IT"/>
+        </w:rPr>
+        <w:t>a nascita</w:t>
+      </w:r>
+      <w:r>
+        <w:rPr>
+          <w:lang w:val="it-IT"/>
+        </w:rPr>
+        <w:t xml:space="preserve"> dell’Edge Computing</w:t>
       </w:r>
     </w:p>
     <w:p>
@@ -272,13 +308,19 @@
         <w:rPr>
           <w:lang w:val="it-IT"/>
         </w:rPr>
-        <w:t xml:space="preserve"> per il futuro dell’IoT</w:t>
-      </w:r>
-      <w:r>
-        <w:rPr>
-          <w:lang w:val="it-IT"/>
-        </w:rPr>
-        <w:t xml:space="preserve"> in applicazione a bassa latenza. </w:t>
+        <w:t xml:space="preserve"> per il futuro </w:t>
+      </w:r>
+      <w:r>
+        <w:rPr>
+          <w:lang w:val="it-IT"/>
+        </w:rPr>
+        <w:t>delle applicazioni IoT</w:t>
+      </w:r>
+      <w:r>
+        <w:rPr>
+          <w:lang w:val="it-IT"/>
+        </w:rPr>
+        <w:t xml:space="preserve"> a bassa latenza. </w:t>
       </w:r>
     </w:p>
     <w:p>
@@ -331,7 +373,7 @@
         <w:rPr>
           <w:lang w:val="it-IT"/>
         </w:rPr>
-        <w:t>L’IoT rappresenta una delle più grandi rivoluzioni digitali degli ultimi anni.</w:t>
+        <w:t>L’IoT rappresenta una delle più grandi rivoluzioni degli ultimi anni.</w:t>
       </w:r>
       <w:r>
         <w:rPr>
@@ -343,7 +385,19 @@
         <w:rPr>
           <w:lang w:val="it-IT"/>
         </w:rPr>
-        <w:t>iliardi di dispositivi connessi tra loro: sensori industriali, wearable, sistemi di sorveglianza, automobili autonome, elettrodomestici smart. Si prevede che entro il 2025 avremo più di 75 miliardi di dispositivi IoT attivi.</w:t>
+        <w:t xml:space="preserve">iliardi di dispositivi connessi tra loro: sensori industriali, wearable, sistemi di sorveglianza, </w:t>
+      </w:r>
+      <w:r>
+        <w:rPr>
+          <w:lang w:val="it-IT"/>
+        </w:rPr>
+        <w:t>veicoli autonomi</w:t>
+      </w:r>
+      <w:r>
+        <w:rPr>
+          <w:lang w:val="it-IT"/>
+        </w:rPr>
+        <w:t>, elettrodomestici smart. Si prevede che entro il 2025 avremo più di 75 miliardi di dispositivi IoT attivi.</w:t>
       </w:r>
     </w:p>
     <w:p>
@@ -457,6 +511,45 @@
         <w:rPr>
           <w:lang w:val="it-IT"/>
         </w:rPr>
+        <w:t>Come si può notare dallo schema proposto, un sistema IoT può essere suddiviso in due zone principali</w:t>
+      </w:r>
+      <w:r>
+        <w:rPr>
+          <w:lang w:val="it-IT"/>
+        </w:rPr>
+        <w:t>, separate dal cosiddetto “bordo” della rete</w:t>
+      </w:r>
+      <w:r>
+        <w:rPr>
+          <w:lang w:val="it-IT"/>
+        </w:rPr>
+        <w:t>: la parte caratterizzata dai diversi sensori e attuatori collegati tra di loro e a loro volta ai diversi gateway per la raccolta e l’invio dei dati</w:t>
+      </w:r>
+      <w:r>
+        <w:rPr>
+          <w:lang w:val="it-IT"/>
+        </w:rPr>
+        <w:t xml:space="preserve"> (la rete stessa)</w:t>
+      </w:r>
+      <w:r>
+        <w:rPr>
+          <w:lang w:val="it-IT"/>
+        </w:rPr>
+        <w:t xml:space="preserve">; la parte remota caratterizzata dai data center per l’elaborazione dei dati raccolti. </w:t>
+      </w:r>
+    </w:p>
+    <w:p>
+      <w:pPr>
+        <w:spacing w:after="0"/>
+        <w:jc w:val="both"/>
+        <w:rPr>
+          <w:lang w:val="it-IT"/>
+        </w:rPr>
+      </w:pPr>
+      <w:r>
+        <w:rPr>
+          <w:lang w:val="it-IT"/>
+        </w:rPr>
         <w:t>Q</w:t>
       </w:r>
       <w:r>
@@ -536,7 +629,13 @@
         <w:rPr>
           <w:lang w:val="it-IT"/>
         </w:rPr>
-        <w:t>Il Cloud Computing è stato per anni la soluzione principale per l’elaborazione dei dati, ma oggi sta mostrando i suoi limiti:</w:t>
+        <w:t>Il Cloud Computing è stato per anni la soluzione principale per l’elaborazione dei dati, ma oggi sta mostrando i suoi limiti</w:t>
+      </w:r>
+      <w:r>
+        <w:rPr>
+          <w:lang w:val="it-IT"/>
+        </w:rPr>
+        <w:t xml:space="preserve">, specialmente in applicazioni dove i requisiti di elaborazione real-time e la bassa latenza sono fondamentali per garantire il corretto funzionamento del sistema. </w:t>
       </w:r>
     </w:p>
     <w:p>
@@ -564,7 +663,19 @@
         <w:rPr>
           <w:lang w:val="it-IT"/>
         </w:rPr>
-        <w:t>: l’invio di enormi quantità di dati ai server cloud può causare congestione della rete.</w:t>
+        <w:t>: l’invio di enormi quantità di dati ai server cloud può causare congestione della rete</w:t>
+      </w:r>
+      <w:r>
+        <w:rPr>
+          <w:lang w:val="it-IT"/>
+        </w:rPr>
+        <w:t xml:space="preserve"> e relativo rallentamento del traffico</w:t>
+      </w:r>
+      <w:r>
+        <w:rPr>
+          <w:lang w:val="it-IT"/>
+        </w:rPr>
+        <w:t>.</w:t>
       </w:r>
     </w:p>
     <w:p>
@@ -592,7 +703,19 @@
         <w:rPr>
           <w:lang w:val="it-IT"/>
         </w:rPr>
-        <w:t>: la distanza fisica dai data center introduce ritardi inaccettabili per applicazioni critiche come i veicoli autonomi o la telemedicina.</w:t>
+        <w:t xml:space="preserve">: la distanza fisica </w:t>
+      </w:r>
+      <w:r>
+        <w:rPr>
+          <w:lang w:val="it-IT"/>
+        </w:rPr>
+        <w:t>tra dispositivi e</w:t>
+      </w:r>
+      <w:r>
+        <w:rPr>
+          <w:lang w:val="it-IT"/>
+        </w:rPr>
+        <w:t xml:space="preserve"> data center introduce ritardi inaccettabili per applicazioni critiche come i veicoli autonomi o la telemedicina.</w:t>
       </w:r>
     </w:p>
     <w:p>
@@ -620,7 +743,19 @@
         <w:rPr>
           <w:lang w:val="it-IT"/>
         </w:rPr>
-        <w:t>: i dispositivi IoT spesso hanno batterie limitate e non possono permettersi di trasmettere dati continuamente.</w:t>
+        <w:t>: i dispositivi IoT spesso hanno batterie limitate e non possono permettersi di trasmettere continuamente</w:t>
+      </w:r>
+      <w:r>
+        <w:rPr>
+          <w:lang w:val="it-IT"/>
+        </w:rPr>
+        <w:t xml:space="preserve"> l’enorme mole di dati raccolti a data center remoti</w:t>
+      </w:r>
+      <w:r>
+        <w:rPr>
+          <w:lang w:val="it-IT"/>
+        </w:rPr>
+        <w:t>.</w:t>
       </w:r>
     </w:p>
     <w:p>
@@ -691,6 +826,7 @@
           <w:bCs/>
           <w:lang w:val="it-IT"/>
         </w:rPr>
+        <w:lastRenderedPageBreak/>
         <w:t>Diapositiva 5: L’emergere dell’Edge Computing</w:t>
       </w:r>
     </w:p>
@@ -706,7 +842,25 @@
         <w:rPr>
           <w:lang w:val="it-IT"/>
         </w:rPr>
-        <w:t>Edge Computing significa spostare l’elaborazione dei dati più vicino alla loro sorgente, riducendo la dipendenza dai server centralizzati.</w:t>
+        <w:t xml:space="preserve">Edge Computing </w:t>
+      </w:r>
+      <w:r>
+        <w:rPr>
+          <w:lang w:val="it-IT"/>
+        </w:rPr>
+        <w:t>consente</w:t>
+      </w:r>
+      <w:r>
+        <w:rPr>
+          <w:lang w:val="it-IT"/>
+        </w:rPr>
+        <w:t xml:space="preserve"> di</w:t>
+      </w:r>
+      <w:r>
+        <w:rPr>
+          <w:lang w:val="it-IT"/>
+        </w:rPr>
+        <w:t xml:space="preserve"> spostare l’elaborazione dei dati più vicino alla loro sorgente, riducendo la dipendenza dai server centralizzati.</w:t>
       </w:r>
       <w:r>
         <w:rPr>
@@ -745,7 +899,6 @@
         <w:rPr>
           <w:lang w:val="it-IT"/>
         </w:rPr>
-        <w:lastRenderedPageBreak/>
         <w:t xml:space="preserve">Questo nuovo approccio all’elaborazione dei dati </w:t>
       </w:r>
       <w:r>
@@ -782,9 +935,17 @@
       </w:pPr>
       <w:r>
         <w:rPr>
-          <w:lang w:val="it-IT"/>
-        </w:rPr>
-        <w:t>Latenza ridotta, perché i dati non devono viaggiare fino al cloud e ritorno.</w:t>
+          <w:b/>
+          <w:bCs/>
+          <w:lang w:val="it-IT"/>
+        </w:rPr>
+        <w:t>Latenza ridotta</w:t>
+      </w:r>
+      <w:r>
+        <w:rPr>
+          <w:lang w:val="it-IT"/>
+        </w:rPr>
+        <w:t>, perché i dati non devono viaggiare fino al cloud e ritorno.</w:t>
       </w:r>
       <w:r>
         <w:rPr>
@@ -826,27 +987,29 @@
       </w:pPr>
       <w:r>
         <w:rPr>
-          <w:lang w:val="it-IT"/>
-        </w:rPr>
-        <w:t xml:space="preserve">Risparmio di banda, grazie alla trasmissione dei </w:t>
-      </w:r>
-      <w:r>
-        <w:rPr>
-          <w:lang w:val="it-IT"/>
-        </w:rPr>
-        <w:t xml:space="preserve">soli </w:t>
-      </w:r>
-      <w:r>
-        <w:rPr>
-          <w:lang w:val="it-IT"/>
-        </w:rPr>
-        <w:t>dati essenziali.</w:t>
-      </w:r>
-      <w:r>
-        <w:rPr>
-          <w:lang w:val="it-IT"/>
-        </w:rPr>
-        <w:t xml:space="preserve"> Grazie ad una computazione “locale” è possibile ridurre notevolmente la mole di dati da inoltrare ad un cloud remoto, riducendo quindi il carico e la congestione della rete stessa. </w:t>
+          <w:b/>
+          <w:bCs/>
+          <w:lang w:val="it-IT"/>
+        </w:rPr>
+        <w:t>Risparmio di banda</w:t>
+      </w:r>
+      <w:r>
+        <w:rPr>
+          <w:lang w:val="it-IT"/>
+        </w:rPr>
+        <w:t xml:space="preserve">, </w:t>
+      </w:r>
+      <w:r>
+        <w:rPr>
+          <w:lang w:val="it-IT"/>
+        </w:rPr>
+        <w:t>g</w:t>
+      </w:r>
+      <w:r>
+        <w:rPr>
+          <w:lang w:val="it-IT"/>
+        </w:rPr>
+        <w:t xml:space="preserve">razie ad una computazione “locale” è possibile ridurre notevolmente la mole di dati da inoltrare ad un cloud remoto, riducendo quindi il carico e la congestione della rete stessa. </w:t>
       </w:r>
     </w:p>
     <w:p>
@@ -864,9 +1027,17 @@
       </w:pPr>
       <w:r>
         <w:rPr>
-          <w:lang w:val="it-IT"/>
-        </w:rPr>
-        <w:t>Maggiore sicurezza, poiché i dati sensibili possono essere elaborati localmente.</w:t>
+          <w:b/>
+          <w:bCs/>
+          <w:lang w:val="it-IT"/>
+        </w:rPr>
+        <w:t>Maggiore sicurezza</w:t>
+      </w:r>
+      <w:r>
+        <w:rPr>
+          <w:lang w:val="it-IT"/>
+        </w:rPr>
+        <w:t>, poiché i dati sensibili possono essere elaborati localmente.</w:t>
       </w:r>
     </w:p>
     <w:p>
@@ -884,9 +1055,17 @@
       </w:pPr>
       <w:r>
         <w:rPr>
-          <w:lang w:val="it-IT"/>
-        </w:rPr>
-        <w:t>Migliore efficienza energetica, riducendo il consumo di batteria dei dispositivi.</w:t>
+          <w:b/>
+          <w:bCs/>
+          <w:lang w:val="it-IT"/>
+        </w:rPr>
+        <w:t>Migliore efficienza energetica</w:t>
+      </w:r>
+      <w:r>
+        <w:rPr>
+          <w:lang w:val="it-IT"/>
+        </w:rPr>
+        <w:t>, riducendo il consumo di batteria dei dispositivi.</w:t>
       </w:r>
     </w:p>
     <w:p>
@@ -1320,7 +1499,39 @@
           <w:bCs/>
           <w:lang w:val="it-IT"/>
         </w:rPr>
-        <w:t>Livello 2 (Layer 2)</w:t>
+        <w:t xml:space="preserve">Livello </w:t>
+      </w:r>
+      <w:r>
+        <w:rPr>
+          <w:b/>
+          <w:bCs/>
+          <w:lang w:val="it-IT"/>
+        </w:rPr>
+        <w:t>1</w:t>
+      </w:r>
+      <w:r>
+        <w:rPr>
+          <w:b/>
+          <w:bCs/>
+          <w:lang w:val="it-IT"/>
+        </w:rPr>
+        <w:t xml:space="preserve"> (Layer </w:t>
+      </w:r>
+      <w:r>
+        <w:rPr>
+          <w:b/>
+          <w:bCs/>
+          <w:lang w:val="it-IT"/>
+        </w:rPr>
+        <w:t>1</w:t>
+      </w:r>
+      <w:r>
+        <w:rPr>
+          <w:b/>
+          <w:bCs/>
+          <w:lang w:val="it-IT"/>
+        </w:rPr>
+        <w:t>)</w:t>
       </w:r>
       <w:r>
         <w:rPr>
@@ -1372,7 +1583,39 @@
           <w:bCs/>
           <w:lang w:val="it-IT"/>
         </w:rPr>
-        <w:t>Livello 1 (Layer 1)</w:t>
+        <w:t xml:space="preserve">Livello </w:t>
+      </w:r>
+      <w:r>
+        <w:rPr>
+          <w:b/>
+          <w:bCs/>
+          <w:lang w:val="it-IT"/>
+        </w:rPr>
+        <w:t>2</w:t>
+      </w:r>
+      <w:r>
+        <w:rPr>
+          <w:b/>
+          <w:bCs/>
+          <w:lang w:val="it-IT"/>
+        </w:rPr>
+        <w:t xml:space="preserve"> (Layer </w:t>
+      </w:r>
+      <w:r>
+        <w:rPr>
+          <w:b/>
+          <w:bCs/>
+          <w:lang w:val="it-IT"/>
+        </w:rPr>
+        <w:t>2</w:t>
+      </w:r>
+      <w:r>
+        <w:rPr>
+          <w:b/>
+          <w:bCs/>
+          <w:lang w:val="it-IT"/>
+        </w:rPr>
+        <w:t>)</w:t>
       </w:r>
       <w:r>
         <w:rPr>
@@ -1483,7 +1726,14 @@
         <w:rPr>
           <w:lang w:val="it-IT"/>
         </w:rPr>
-        <w:t xml:space="preserve">, si è rivelata molto promettente, anche in situazioni di </w:t>
+        <w:t xml:space="preserve">, si è rivelata molto </w:t>
+      </w:r>
+      <w:r>
+        <w:rPr>
+          <w:lang w:val="it-IT"/>
+        </w:rPr>
+        <w:lastRenderedPageBreak/>
+        <w:t xml:space="preserve">promettente, anche in situazioni di </w:t>
       </w:r>
       <w:r>
         <w:rPr>
@@ -1637,7 +1887,6 @@
         <w:rPr>
           <w:lang w:val="it-IT"/>
         </w:rPr>
-        <w:lastRenderedPageBreak/>
         <w:t xml:space="preserve">Il </w:t>
       </w:r>
       <w:r>
@@ -2065,22 +2314,33 @@
         <w:rPr>
           <w:lang w:val="it-IT"/>
         </w:rPr>
-        <w:t>La riduzione della latenza media è più significativa a velocità inferiori (60-100 km/h), poiché le connessioni rimangono più stabili durante il trasferimento dei task verso i server MEC.</w:t>
-      </w:r>
-    </w:p>
-    <w:p>
-      <w:pPr>
-        <w:spacing w:after="0"/>
-        <w:jc w:val="both"/>
-        <w:rPr>
-          <w:lang w:val="it-IT"/>
-        </w:rPr>
-      </w:pPr>
-      <w:r>
-        <w:rPr>
-          <w:lang w:val="it-IT"/>
-        </w:rPr>
-        <w:t>Con l'aumentare della velocità dei dispositivi (oltre i 100 km/h), la riduzione della latenza diminuisce leggermente, ma rimane comunque rilevante, grazie alla gestione efficace della mobilità da parte dell'architettura MEC.</w:t>
+        <w:t>La riduzione della latenza media risulta più significativa a velocità più elevate, poiché i dispositivi possono accedere a un numero maggiore di server MEC durante il trasferimento dei task, migliorando l'efficienza dell'</w:t>
+      </w:r>
+      <w:proofErr w:type="spellStart"/>
+      <w:r>
+        <w:rPr>
+          <w:lang w:val="it-IT"/>
+        </w:rPr>
+        <w:t>offloading</w:t>
+      </w:r>
+      <w:proofErr w:type="spellEnd"/>
+      <w:r>
+        <w:rPr>
+          <w:lang w:val="it-IT"/>
+        </w:rPr>
+        <w:t>.</w:t>
+      </w:r>
+      <w:r>
+        <w:rPr>
+          <w:lang w:val="it-IT"/>
+        </w:rPr>
+        <w:t xml:space="preserve"> </w:t>
+      </w:r>
+      <w:r>
+        <w:rPr>
+          <w:lang w:val="it-IT"/>
+        </w:rPr>
+        <w:t xml:space="preserve">All'aumentare della velocità, il sistema sfrutta meglio le risorse disponibili, ottimizzando il bilanciamento del carico e riducendo i tempi di esecuzione. </w:t>
       </w:r>
     </w:p>
     <w:p>
@@ -2242,7 +2502,19 @@
         <w:rPr>
           <w:lang w:val="it-IT"/>
         </w:rPr>
-        <w:t xml:space="preserve"> delay, ossia il tempo </w:t>
+        <w:t xml:space="preserve"> delay, ossia </w:t>
+      </w:r>
+      <w:r>
+        <w:rPr>
+          <w:lang w:val="it-IT"/>
+        </w:rPr>
+        <w:t>la misurazione sul</w:t>
+      </w:r>
+      <w:r>
+        <w:rPr>
+          <w:lang w:val="it-IT"/>
+        </w:rPr>
+        <w:t xml:space="preserve"> tempo </w:t>
       </w:r>
       <w:r>
         <w:rPr>
@@ -2274,6 +2546,7 @@
         <w:rPr>
           <w:lang w:val="it-IT"/>
         </w:rPr>
+        <w:lastRenderedPageBreak/>
         <w:t>Processing Delay (PD): il tempo di elaborazione</w:t>
       </w:r>
       <w:r>
@@ -2386,7 +2659,6 @@
         <w:rPr>
           <w:lang w:val="it-IT"/>
         </w:rPr>
-        <w:lastRenderedPageBreak/>
         <w:t xml:space="preserve">Gli autori hanno considerato </w:t>
       </w:r>
       <w:r>
@@ -2474,8 +2746,16 @@
         <w:rPr>
           <w:lang w:val="it-IT"/>
         </w:rPr>
-        <w:t>, sia specifico per il gaming che non</w:t>
-      </w:r>
+        <w:t xml:space="preserve">, sia specifico per il gaming che </w:t>
+      </w:r>
+      <w:proofErr w:type="gramStart"/>
+      <w:r>
+        <w:rPr>
+          <w:lang w:val="it-IT"/>
+        </w:rPr>
+        <w:t>non</w:t>
+      </w:r>
+      <w:proofErr w:type="gramEnd"/>
       <w:r>
         <w:rPr>
           <w:lang w:val="it-IT"/>
@@ -2498,9 +2778,17 @@
       </w:pPr>
       <w:r>
         <w:rPr>
-          <w:lang w:val="it-IT"/>
-        </w:rPr>
-        <w:t xml:space="preserve">Latenza di rete (ND): Lo scenario Edge, con il server posizionato presso la base station LTE, ha ottenuto una latenza inferiore ai 20 </w:t>
+          <w:b/>
+          <w:bCs/>
+          <w:lang w:val="it-IT"/>
+        </w:rPr>
+        <w:t>Latenza di rete (ND)</w:t>
+      </w:r>
+      <w:r>
+        <w:rPr>
+          <w:lang w:val="it-IT"/>
+        </w:rPr>
+        <w:t xml:space="preserve">: Lo scenario Edge, con il server posizionato presso la base station LTE, ha ottenuto una latenza inferiore ai 20 </w:t>
       </w:r>
       <w:proofErr w:type="spellStart"/>
       <w:r>
@@ -2558,9 +2846,17 @@
       </w:pPr>
       <w:r>
         <w:rPr>
-          <w:lang w:val="it-IT"/>
-        </w:rPr>
-        <w:t xml:space="preserve">Tecnologie di virtualizzazione: I container hanno mostrato prestazioni vicine a quelle di configurazioni bare-metal, mentre la virtualizzazione basata su </w:t>
+          <w:b/>
+          <w:bCs/>
+          <w:lang w:val="it-IT"/>
+        </w:rPr>
+        <w:t>Tecnologie di virtualizzazione</w:t>
+      </w:r>
+      <w:r>
+        <w:rPr>
+          <w:lang w:val="it-IT"/>
+        </w:rPr>
+        <w:t xml:space="preserve">: I container hanno mostrato prestazioni vicine a quelle di configurazioni bare-metal, mentre la virtualizzazione basata su </w:t>
       </w:r>
       <w:proofErr w:type="spellStart"/>
       <w:r>
@@ -2592,71 +2888,337 @@
       </w:pPr>
       <w:r>
         <w:rPr>
-          <w:lang w:val="it-IT"/>
-        </w:rPr>
-        <w:t>Risoluzione Full HD: Il sistema Edge è stato in grado di garantire tempi di risposta sufficienti per un'esperienza di gioco fluida, mentre le risorse cloud, nonostante la maggiore capacità computazionale, non hanno potuto compensare la latenza di rete</w:t>
-      </w:r>
-      <w:r>
-        <w:rPr>
-          <w:lang w:val="it-IT"/>
-        </w:rPr>
-        <w:t xml:space="preserve"> dato che la maggior parte del tempo era dovuta all’</w:t>
+          <w:b/>
+          <w:bCs/>
+          <w:lang w:val="it-IT"/>
+        </w:rPr>
+        <w:t>Risoluzione</w:t>
+      </w:r>
+      <w:r>
+        <w:rPr>
+          <w:lang w:val="it-IT"/>
+        </w:rPr>
+        <w:t xml:space="preserve">: </w:t>
+      </w:r>
+      <w:r>
+        <w:rPr>
+          <w:lang w:val="it-IT"/>
+        </w:rPr>
+        <w:t xml:space="preserve">Per applicazioni caratterizzate da interazioni continue, ritardi oltre i 70 </w:t>
       </w:r>
       <w:proofErr w:type="spellStart"/>
       <w:r>
         <w:rPr>
           <w:lang w:val="it-IT"/>
         </w:rPr>
-        <w:t>encoding</w:t>
+        <w:t>ms</w:t>
       </w:r>
       <w:proofErr w:type="spellEnd"/>
       <w:r>
         <w:rPr>
           <w:lang w:val="it-IT"/>
         </w:rPr>
-        <w:t xml:space="preserve"> del video piuttosto che il rendering</w:t>
-      </w:r>
+        <w:t xml:space="preserve"> non sono accettabili. Gli autori, tramite </w:t>
+      </w:r>
+      <w:proofErr w:type="spellStart"/>
+      <w:r>
+        <w:rPr>
+          <w:lang w:val="it-IT"/>
+        </w:rPr>
+        <w:t>l’edge</w:t>
+      </w:r>
+      <w:proofErr w:type="spellEnd"/>
+      <w:r>
+        <w:rPr>
+          <w:lang w:val="it-IT"/>
+        </w:rPr>
+        <w:t xml:space="preserve"> setup, sono stati in grado di </w:t>
+      </w:r>
+      <w:r>
+        <w:rPr>
+          <w:lang w:val="it-IT"/>
+        </w:rPr>
+        <w:t xml:space="preserve">garantire ritardi accettabili in risoluzione HD, cosa non possibile con il tradizionale cloud centralizzato. </w:t>
+      </w:r>
+    </w:p>
+    <w:p>
+      <w:pPr>
+        <w:spacing w:after="0"/>
+        <w:jc w:val="both"/>
+        <w:rPr>
+          <w:lang w:val="it-IT"/>
+        </w:rPr>
+      </w:pPr>
+    </w:p>
+    <w:p>
+      <w:pPr>
+        <w:spacing w:after="0"/>
+        <w:jc w:val="both"/>
+        <w:rPr>
+          <w:lang w:val="it-IT"/>
+        </w:rPr>
+      </w:pPr>
+      <w:r>
+        <w:rPr>
+          <w:lang w:val="it-IT"/>
+        </w:rPr>
+        <w:t xml:space="preserve">Lo studio dimostra che la vicinanza delle risorse computazionali agli utenti finali, grazie all'Edge Computing, è cruciale per fornire esperienze di gioco interattive e a bassa latenza. Per applicazioni ad alta intensità di interazione come il gaming, che richiedono tempi di risposta </w:t>
+      </w:r>
+      <w:r>
+        <w:rPr>
+          <w:lang w:val="it-IT"/>
+        </w:rPr>
+        <w:t>molto bassi</w:t>
+      </w:r>
+      <w:r>
+        <w:rPr>
+          <w:lang w:val="it-IT"/>
+        </w:rPr>
+        <w:t xml:space="preserve">, il modello Edge si </w:t>
+      </w:r>
+      <w:r>
+        <w:rPr>
+          <w:lang w:val="it-IT"/>
+        </w:rPr>
+        <w:t>pone</w:t>
+      </w:r>
+      <w:r>
+        <w:rPr>
+          <w:lang w:val="it-IT"/>
+        </w:rPr>
+        <w:t xml:space="preserve"> come l'unica soluzione in grado di soddisfare tali requisiti.</w:t>
+      </w:r>
+    </w:p>
+    <w:p>
+      <w:pPr>
+        <w:spacing w:after="0"/>
+        <w:jc w:val="both"/>
+        <w:rPr>
+          <w:lang w:val="it-IT"/>
+        </w:rPr>
+      </w:pPr>
+    </w:p>
+    <w:p>
+      <w:pPr>
+        <w:spacing w:after="0"/>
+        <w:jc w:val="both"/>
+        <w:rPr>
+          <w:lang w:val="it-IT"/>
+        </w:rPr>
+      </w:pPr>
+      <w:r>
+        <w:rPr>
+          <w:lang w:val="it-IT"/>
+        </w:rPr>
+        <w:t>(</w:t>
+      </w:r>
+      <w:r>
+        <w:rPr>
+          <w:lang w:val="it-IT"/>
+        </w:rPr>
+        <w:t>Tecniche di virtualizzazione</w:t>
+      </w:r>
+      <w:r>
+        <w:rPr>
+          <w:lang w:val="it-IT"/>
+        </w:rPr>
+        <w:t>)</w:t>
+      </w:r>
+    </w:p>
+    <w:p>
+      <w:pPr>
+        <w:pStyle w:val="Paragrafoelenco"/>
+        <w:numPr>
+          <w:ilvl w:val="0"/>
+          <w:numId w:val="17"/>
+        </w:numPr>
+        <w:spacing w:after="0"/>
+        <w:jc w:val="both"/>
+        <w:rPr>
+          <w:lang w:val="it-IT"/>
+        </w:rPr>
+      </w:pPr>
+      <w:r>
+        <w:rPr>
+          <w:b/>
+          <w:bCs/>
+          <w:lang w:val="it-IT"/>
+        </w:rPr>
+        <w:t>Bare-Metal</w:t>
+      </w:r>
+      <w:r>
+        <w:rPr>
+          <w:lang w:val="it-IT"/>
+        </w:rPr>
+        <w:t xml:space="preserve">: </w:t>
+      </w:r>
+      <w:r>
+        <w:rPr>
+          <w:lang w:val="it-IT"/>
+        </w:rPr>
+        <w:t xml:space="preserve">Esegue direttamente sul sistema operativo </w:t>
+      </w:r>
+      <w:proofErr w:type="spellStart"/>
+      <w:r>
+        <w:rPr>
+          <w:lang w:val="it-IT"/>
+        </w:rPr>
+        <w:t>host</w:t>
+      </w:r>
+      <w:proofErr w:type="spellEnd"/>
+      <w:r>
+        <w:rPr>
+          <w:lang w:val="it-IT"/>
+        </w:rPr>
+        <w:t xml:space="preserve"> senza alcuna tecnologia di virtualizzazione, fornendo accesso diretto alle risorse hardware.</w:t>
+      </w:r>
+      <w:r>
+        <w:rPr>
+          <w:rFonts w:ascii="Arial" w:hAnsi="Arial" w:cs="Arial"/>
+          <w:lang w:val="it-IT"/>
+        </w:rPr>
+        <w:t>​</w:t>
+      </w:r>
+    </w:p>
+    <w:p>
+      <w:pPr>
+        <w:pStyle w:val="Paragrafoelenco"/>
+        <w:numPr>
+          <w:ilvl w:val="0"/>
+          <w:numId w:val="17"/>
+        </w:numPr>
+        <w:spacing w:after="0"/>
+        <w:jc w:val="both"/>
+        <w:rPr>
+          <w:lang w:val="it-IT"/>
+        </w:rPr>
+      </w:pPr>
+      <w:r>
+        <w:rPr>
+          <w:b/>
+          <w:bCs/>
+          <w:lang w:val="it-IT"/>
+        </w:rPr>
+        <w:t>Container-</w:t>
+      </w:r>
+      <w:proofErr w:type="spellStart"/>
+      <w:r>
+        <w:rPr>
+          <w:b/>
+          <w:bCs/>
+          <w:lang w:val="it-IT"/>
+        </w:rPr>
+        <w:t>Based</w:t>
+      </w:r>
+      <w:proofErr w:type="spellEnd"/>
+      <w:r>
+        <w:rPr>
+          <w:lang w:val="it-IT"/>
+        </w:rPr>
+        <w:t xml:space="preserve">: </w:t>
+      </w:r>
+      <w:r>
+        <w:rPr>
+          <w:lang w:val="it-IT"/>
+        </w:rPr>
+        <w:t xml:space="preserve">Utilizza istanze virtualizzate leggere che condividono le risorse del sistema operativo </w:t>
+      </w:r>
+      <w:proofErr w:type="spellStart"/>
+      <w:r>
+        <w:rPr>
+          <w:lang w:val="it-IT"/>
+        </w:rPr>
+        <w:t>host</w:t>
+      </w:r>
+      <w:proofErr w:type="spellEnd"/>
+      <w:r>
+        <w:rPr>
+          <w:lang w:val="it-IT"/>
+        </w:rPr>
+        <w:t xml:space="preserve"> senza la necessità di un sistema operativo separato per ogni istanza.</w:t>
+      </w:r>
+      <w:r>
+        <w:rPr>
+          <w:lang w:val="it-IT"/>
+        </w:rPr>
+        <w:t xml:space="preserve"> </w:t>
+      </w:r>
+      <w:r>
+        <w:rPr>
+          <w:rFonts w:ascii="Arial" w:hAnsi="Arial" w:cs="Arial"/>
+          <w:lang w:val="it-IT"/>
+        </w:rPr>
+        <w:t>​</w:t>
+      </w:r>
+    </w:p>
+    <w:p>
+      <w:pPr>
+        <w:pStyle w:val="Paragrafoelenco"/>
+        <w:numPr>
+          <w:ilvl w:val="0"/>
+          <w:numId w:val="17"/>
+        </w:numPr>
+        <w:spacing w:after="0"/>
+        <w:jc w:val="both"/>
+        <w:rPr>
+          <w:lang w:val="it-IT"/>
+        </w:rPr>
+      </w:pPr>
+      <w:proofErr w:type="spellStart"/>
+      <w:r>
+        <w:rPr>
+          <w:b/>
+          <w:bCs/>
+          <w:lang w:val="it-IT"/>
+        </w:rPr>
+        <w:t>Hypervisor-Based</w:t>
+      </w:r>
+      <w:proofErr w:type="spellEnd"/>
+      <w:r>
+        <w:rPr>
+          <w:lang w:val="it-IT"/>
+        </w:rPr>
+        <w:t xml:space="preserve">: </w:t>
+      </w:r>
+      <w:r>
+        <w:rPr>
+          <w:lang w:val="it-IT"/>
+        </w:rPr>
+        <w:t>Utilizza un livello software (</w:t>
+      </w:r>
+      <w:proofErr w:type="spellStart"/>
+      <w:r>
+        <w:rPr>
+          <w:lang w:val="it-IT"/>
+        </w:rPr>
+        <w:t>hypervisor</w:t>
+      </w:r>
+      <w:proofErr w:type="spellEnd"/>
+      <w:r>
+        <w:rPr>
+          <w:lang w:val="it-IT"/>
+        </w:rPr>
+        <w:t xml:space="preserve">) per creare e gestire macchine virtuali, ognuna delle quali esegue il proprio sistema operativo guest sopra il sistema operativo </w:t>
+      </w:r>
+      <w:proofErr w:type="spellStart"/>
+      <w:r>
+        <w:rPr>
+          <w:lang w:val="it-IT"/>
+        </w:rPr>
+        <w:t>host</w:t>
+      </w:r>
+      <w:proofErr w:type="spellEnd"/>
       <w:r>
         <w:rPr>
           <w:lang w:val="it-IT"/>
         </w:rPr>
         <w:t>.</w:t>
       </w:r>
-    </w:p>
-    <w:p>
-      <w:pPr>
-        <w:spacing w:after="0"/>
-        <w:jc w:val="both"/>
-        <w:rPr>
-          <w:lang w:val="it-IT"/>
-        </w:rPr>
-      </w:pPr>
-    </w:p>
-    <w:p>
-      <w:pPr>
-        <w:spacing w:after="0"/>
-        <w:jc w:val="both"/>
-        <w:rPr>
-          <w:lang w:val="it-IT"/>
-        </w:rPr>
-      </w:pPr>
-      <w:r>
-        <w:rPr>
-          <w:lang w:val="it-IT"/>
-        </w:rPr>
-        <w:t xml:space="preserve">Lo studio dimostra che la vicinanza delle risorse computazionali agli utenti finali, grazie all'Edge Computing, è cruciale per fornire esperienze di gioco interattive e a bassa latenza. Per applicazioni ad alta intensità di interazione come il gaming, che richiedono tempi di risposta </w:t>
-      </w:r>
-      <w:r>
-        <w:rPr>
-          <w:lang w:val="it-IT"/>
-        </w:rPr>
-        <w:t>molto bassi</w:t>
-      </w:r>
-      <w:r>
-        <w:rPr>
-          <w:lang w:val="it-IT"/>
-        </w:rPr>
-        <w:t>, il modello Edge si configura come l'unica soluzione in grado di soddisfare tali requisiti.</w:t>
+      <w:r>
+        <w:rPr>
+          <w:lang w:val="it-IT"/>
+        </w:rPr>
+        <w:t xml:space="preserve"> </w:t>
       </w:r>
     </w:p>
     <w:p>
@@ -2700,7 +3262,15 @@
           <w:bCs/>
           <w:lang w:val="it-IT"/>
         </w:rPr>
-        <w:t xml:space="preserve">: Studio sull’Industria Manifatturiera  </w:t>
+        <w:t>: Studio sull’Industria Manifatturiera</w:t>
+      </w:r>
+      <w:r>
+        <w:rPr>
+          <w:b/>
+          <w:bCs/>
+          <w:lang w:val="it-IT"/>
+        </w:rPr>
+        <w:t xml:space="preserve">  </w:t>
       </w:r>
     </w:p>
     <w:p>
@@ -2837,19 +3407,11 @@
         </w:rPr>
         <w:t xml:space="preserve">Per far fronte alle esigenze real-time qui i dispositivi possono implementare forme piuttosto basilari di </w:t>
       </w:r>
-      <w:proofErr w:type="spellStart"/>
-      <w:r>
-        <w:rPr>
-          <w:lang w:val="it-IT"/>
-        </w:rPr>
-        <w:t>edge</w:t>
-      </w:r>
-      <w:proofErr w:type="spellEnd"/>
-      <w:r>
-        <w:rPr>
-          <w:lang w:val="it-IT"/>
-        </w:rPr>
-        <w:t xml:space="preserve"> computing</w:t>
+      <w:r>
+        <w:rPr>
+          <w:lang w:val="it-IT"/>
+        </w:rPr>
+        <w:t>computazione locale</w:t>
       </w:r>
       <w:r>
         <w:rPr>
@@ -2895,7 +3457,27 @@
         <w:rPr>
           <w:lang w:val="it-IT"/>
         </w:rPr>
-        <w:t xml:space="preserve"> collega i dispositivi ai sistemi di elaborazione tramite </w:t>
+        <w:t xml:space="preserve"> collega i dispositivi ai sistemi di </w:t>
+      </w:r>
+      <w:proofErr w:type="spellStart"/>
+      <w:r>
+        <w:rPr>
+          <w:lang w:val="it-IT"/>
+        </w:rPr>
+        <w:t>edge</w:t>
+      </w:r>
+      <w:proofErr w:type="spellEnd"/>
+      <w:r>
+        <w:rPr>
+          <w:lang w:val="it-IT"/>
+        </w:rPr>
+        <w:t xml:space="preserve"> computing</w:t>
+      </w:r>
+      <w:r>
+        <w:rPr>
+          <w:lang w:val="it-IT"/>
+        </w:rPr>
+        <w:t xml:space="preserve"> tramite </w:t>
       </w:r>
       <w:r>
         <w:rPr>
@@ -2965,7 +3547,14 @@
         <w:rPr>
           <w:lang w:val="it-IT"/>
         </w:rPr>
-        <w:t>Qui avviene la pulizia e l'estrazione delle caratteristiche direttamente alla fonte, riducendo la necessità di trasmettere dati grezzi al cloud. Il sistema può reagire in tempo reale agli eventi di produzione, migliorando l’efficienza e la qualità operativa.</w:t>
+        <w:t xml:space="preserve">Qui avviene la pulizia e l'estrazione delle caratteristiche direttamente alla fonte, riducendo la necessità di trasmettere </w:t>
+      </w:r>
+      <w:r>
+        <w:rPr>
+          <w:lang w:val="it-IT"/>
+        </w:rPr>
+        <w:lastRenderedPageBreak/>
+        <w:t>dati grezzi al cloud. Il sistema può reagire in tempo reale agli eventi di produzione, migliorando l’efficienza e la qualità operativa.</w:t>
       </w:r>
     </w:p>
     <w:p>
@@ -3140,14 +3729,7 @@
         <w:rPr>
           <w:lang w:val="it-IT"/>
         </w:rPr>
-        <w:t xml:space="preserve"> </w:t>
-      </w:r>
-      <w:r>
-        <w:rPr>
-          <w:lang w:val="it-IT"/>
-        </w:rPr>
-        <w:lastRenderedPageBreak/>
-        <w:t>computing</w:t>
+        <w:t xml:space="preserve"> computing</w:t>
       </w:r>
       <w:r>
         <w:rPr>
@@ -3286,7 +3868,7 @@
         <w:rPr>
           <w:lang w:val="it-IT"/>
         </w:rPr>
-        <w:t xml:space="preserve"> computing nel settore manifatturiero presenta alcune sfide critiche, tra cui:</w:t>
+        <w:t xml:space="preserve"> computing nel settore manifatturiero presenta alcune sfide, tra cui:</w:t>
       </w:r>
     </w:p>
     <w:p>
@@ -3647,19 +4229,7 @@
         <w:rPr>
           <w:lang w:val="it-IT"/>
         </w:rPr>
-        <w:t>:</w:t>
-      </w:r>
-      <w:r>
-        <w:rPr>
-          <w:lang w:val="it-IT"/>
-        </w:rPr>
-        <w:t xml:space="preserve"> </w:t>
-      </w:r>
-      <w:r>
-        <w:rPr>
-          <w:lang w:val="it-IT"/>
-        </w:rPr>
-        <w:t>L'ecosistema IoT è caratterizzato da una grande varietà di dispositivi con capacità diverse. È quindi fondamentale sviluppare modelli di programmazione standardizzati che possano supportare questa diversità in modo efficiente.</w:t>
+        <w:t>: L'ecosistema IoT è caratterizzato da una grande varietà di dispositivi con capacità diverse. È quindi fondamentale sviluppare modelli di programmazione standardizzati che possano supportare questa diversità in modo efficiente.</w:t>
       </w:r>
     </w:p>
     <w:p>
@@ -3681,6 +4251,7 @@
           <w:bCs/>
           <w:lang w:val="it-IT"/>
         </w:rPr>
+        <w:lastRenderedPageBreak/>
         <w:t>Gestione delle risorse</w:t>
       </w:r>
       <w:r>
@@ -3739,19 +4310,7 @@
         <w:rPr>
           <w:lang w:val="it-IT"/>
         </w:rPr>
-        <w:t>:</w:t>
-      </w:r>
-      <w:r>
-        <w:rPr>
-          <w:lang w:val="it-IT"/>
-        </w:rPr>
-        <w:t xml:space="preserve"> </w:t>
-      </w:r>
-      <w:r>
-        <w:rPr>
-          <w:lang w:val="it-IT"/>
-        </w:rPr>
-        <w:t xml:space="preserve">Proteggere i dati sensibili dagli attacchi e dalle minacce in continua evoluzione è cruciale. Gli ambienti </w:t>
+        <w:t xml:space="preserve">: Proteggere i dati sensibili dagli attacchi e dalle minacce in continua evoluzione è cruciale. Gli ambienti </w:t>
       </w:r>
       <w:proofErr w:type="spellStart"/>
       <w:r>
@@ -4459,6 +5018,119 @@
     </w:lvl>
   </w:abstractNum>
   <w:abstractNum w:abstractNumId="5" w15:restartNumberingAfterBreak="0">
+    <w:nsid w:val="2131142F"/>
+    <w:multiLevelType w:val="hybridMultilevel"/>
+    <w:tmpl w:val="0A4C5B84"/>
+    <w:lvl w:ilvl="0" w:tplc="04100001">
+      <w:start w:val="1"/>
+      <w:numFmt w:val="bullet"/>
+      <w:lvlText w:val=""/>
+      <w:lvlJc w:val="left"/>
+      <w:pPr>
+        <w:ind w:left="720" w:hanging="360"/>
+      </w:pPr>
+      <w:rPr>
+        <w:rFonts w:ascii="Symbol" w:hAnsi="Symbol" w:hint="default"/>
+      </w:rPr>
+    </w:lvl>
+    <w:lvl w:ilvl="1" w:tplc="04100003" w:tentative="1">
+      <w:start w:val="1"/>
+      <w:numFmt w:val="bullet"/>
+      <w:lvlText w:val="o"/>
+      <w:lvlJc w:val="left"/>
+      <w:pPr>
+        <w:ind w:left="1440" w:hanging="360"/>
+      </w:pPr>
+      <w:rPr>
+        <w:rFonts w:ascii="Courier New" w:hAnsi="Courier New" w:cs="Courier New" w:hint="default"/>
+      </w:rPr>
+    </w:lvl>
+    <w:lvl w:ilvl="2" w:tplc="04100005" w:tentative="1">
+      <w:start w:val="1"/>
+      <w:numFmt w:val="bullet"/>
+      <w:lvlText w:val=""/>
+      <w:lvlJc w:val="left"/>
+      <w:pPr>
+        <w:ind w:left="2160" w:hanging="360"/>
+      </w:pPr>
+      <w:rPr>
+        <w:rFonts w:ascii="Wingdings" w:hAnsi="Wingdings" w:hint="default"/>
+      </w:rPr>
+    </w:lvl>
+    <w:lvl w:ilvl="3" w:tplc="04100001" w:tentative="1">
+      <w:start w:val="1"/>
+      <w:numFmt w:val="bullet"/>
+      <w:lvlText w:val=""/>
+      <w:lvlJc w:val="left"/>
+      <w:pPr>
+        <w:ind w:left="2880" w:hanging="360"/>
+      </w:pPr>
+      <w:rPr>
+        <w:rFonts w:ascii="Symbol" w:hAnsi="Symbol" w:hint="default"/>
+      </w:rPr>
+    </w:lvl>
+    <w:lvl w:ilvl="4" w:tplc="04100003" w:tentative="1">
+      <w:start w:val="1"/>
+      <w:numFmt w:val="bullet"/>
+      <w:lvlText w:val="o"/>
+      <w:lvlJc w:val="left"/>
+      <w:pPr>
+        <w:ind w:left="3600" w:hanging="360"/>
+      </w:pPr>
+      <w:rPr>
+        <w:rFonts w:ascii="Courier New" w:hAnsi="Courier New" w:cs="Courier New" w:hint="default"/>
+      </w:rPr>
+    </w:lvl>
+    <w:lvl w:ilvl="5" w:tplc="04100005" w:tentative="1">
+      <w:start w:val="1"/>
+      <w:numFmt w:val="bullet"/>
+      <w:lvlText w:val=""/>
+      <w:lvlJc w:val="left"/>
+      <w:pPr>
+        <w:ind w:left="4320" w:hanging="360"/>
+      </w:pPr>
+      <w:rPr>
+        <w:rFonts w:ascii="Wingdings" w:hAnsi="Wingdings" w:hint="default"/>
+      </w:rPr>
+    </w:lvl>
+    <w:lvl w:ilvl="6" w:tplc="04100001" w:tentative="1">
+      <w:start w:val="1"/>
+      <w:numFmt w:val="bullet"/>
+      <w:lvlText w:val=""/>
+      <w:lvlJc w:val="left"/>
+      <w:pPr>
+        <w:ind w:left="5040" w:hanging="360"/>
+      </w:pPr>
+      <w:rPr>
+        <w:rFonts w:ascii="Symbol" w:hAnsi="Symbol" w:hint="default"/>
+      </w:rPr>
+    </w:lvl>
+    <w:lvl w:ilvl="7" w:tplc="04100003" w:tentative="1">
+      <w:start w:val="1"/>
+      <w:numFmt w:val="bullet"/>
+      <w:lvlText w:val="o"/>
+      <w:lvlJc w:val="left"/>
+      <w:pPr>
+        <w:ind w:left="5760" w:hanging="360"/>
+      </w:pPr>
+      <w:rPr>
+        <w:rFonts w:ascii="Courier New" w:hAnsi="Courier New" w:cs="Courier New" w:hint="default"/>
+      </w:rPr>
+    </w:lvl>
+    <w:lvl w:ilvl="8" w:tplc="04100005" w:tentative="1">
+      <w:start w:val="1"/>
+      <w:numFmt w:val="bullet"/>
+      <w:lvlText w:val=""/>
+      <w:lvlJc w:val="left"/>
+      <w:pPr>
+        <w:ind w:left="6480" w:hanging="360"/>
+      </w:pPr>
+      <w:rPr>
+        <w:rFonts w:ascii="Wingdings" w:hAnsi="Wingdings" w:hint="default"/>
+      </w:rPr>
+    </w:lvl>
+  </w:abstractNum>
+  <w:abstractNum w:abstractNumId="6" w15:restartNumberingAfterBreak="0">
     <w:nsid w:val="29931E43"/>
     <w:multiLevelType w:val="hybridMultilevel"/>
     <w:tmpl w:val="65000EBC"/>
@@ -4571,7 +5243,7 @@
       </w:rPr>
     </w:lvl>
   </w:abstractNum>
-  <w:abstractNum w:abstractNumId="6" w15:restartNumberingAfterBreak="0">
+  <w:abstractNum w:abstractNumId="7" w15:restartNumberingAfterBreak="0">
     <w:nsid w:val="37C0041F"/>
     <w:multiLevelType w:val="hybridMultilevel"/>
     <w:tmpl w:val="760C0D82"/>
@@ -4684,7 +5356,7 @@
       </w:rPr>
     </w:lvl>
   </w:abstractNum>
-  <w:abstractNum w:abstractNumId="7" w15:restartNumberingAfterBreak="0">
+  <w:abstractNum w:abstractNumId="8" w15:restartNumberingAfterBreak="0">
     <w:nsid w:val="38486D8C"/>
     <w:multiLevelType w:val="hybridMultilevel"/>
     <w:tmpl w:val="D5628862"/>
@@ -4797,7 +5469,7 @@
       </w:rPr>
     </w:lvl>
   </w:abstractNum>
-  <w:abstractNum w:abstractNumId="8" w15:restartNumberingAfterBreak="0">
+  <w:abstractNum w:abstractNumId="9" w15:restartNumberingAfterBreak="0">
     <w:nsid w:val="3BB853F4"/>
     <w:multiLevelType w:val="hybridMultilevel"/>
     <w:tmpl w:val="23C24B9A"/>
@@ -4910,7 +5582,7 @@
       </w:rPr>
     </w:lvl>
   </w:abstractNum>
-  <w:abstractNum w:abstractNumId="9" w15:restartNumberingAfterBreak="0">
+  <w:abstractNum w:abstractNumId="10" w15:restartNumberingAfterBreak="0">
     <w:nsid w:val="51BA2504"/>
     <w:multiLevelType w:val="hybridMultilevel"/>
     <w:tmpl w:val="65FE41E4"/>
@@ -5023,7 +5695,7 @@
       </w:rPr>
     </w:lvl>
   </w:abstractNum>
-  <w:abstractNum w:abstractNumId="10" w15:restartNumberingAfterBreak="0">
+  <w:abstractNum w:abstractNumId="11" w15:restartNumberingAfterBreak="0">
     <w:nsid w:val="53C20326"/>
     <w:multiLevelType w:val="hybridMultilevel"/>
     <w:tmpl w:val="10DC34BC"/>
@@ -5136,7 +5808,7 @@
       </w:rPr>
     </w:lvl>
   </w:abstractNum>
-  <w:abstractNum w:abstractNumId="11" w15:restartNumberingAfterBreak="0">
+  <w:abstractNum w:abstractNumId="12" w15:restartNumberingAfterBreak="0">
     <w:nsid w:val="55D876C0"/>
     <w:multiLevelType w:val="hybridMultilevel"/>
     <w:tmpl w:val="F4E2114C"/>
@@ -5249,7 +5921,7 @@
       </w:rPr>
     </w:lvl>
   </w:abstractNum>
-  <w:abstractNum w:abstractNumId="12" w15:restartNumberingAfterBreak="0">
+  <w:abstractNum w:abstractNumId="13" w15:restartNumberingAfterBreak="0">
     <w:nsid w:val="6C2E7D10"/>
     <w:multiLevelType w:val="hybridMultilevel"/>
     <w:tmpl w:val="5E74F068"/>
@@ -5362,7 +6034,7 @@
       </w:rPr>
     </w:lvl>
   </w:abstractNum>
-  <w:abstractNum w:abstractNumId="13" w15:restartNumberingAfterBreak="0">
+  <w:abstractNum w:abstractNumId="14" w15:restartNumberingAfterBreak="0">
     <w:nsid w:val="6DB05856"/>
     <w:multiLevelType w:val="hybridMultilevel"/>
     <w:tmpl w:val="422C072E"/>
@@ -5475,7 +6147,7 @@
       </w:rPr>
     </w:lvl>
   </w:abstractNum>
-  <w:abstractNum w:abstractNumId="14" w15:restartNumberingAfterBreak="0">
+  <w:abstractNum w:abstractNumId="15" w15:restartNumberingAfterBreak="0">
     <w:nsid w:val="6E947E23"/>
     <w:multiLevelType w:val="multilevel"/>
     <w:tmpl w:val="C58C1580"/>
@@ -5624,7 +6296,7 @@
       </w:rPr>
     </w:lvl>
   </w:abstractNum>
-  <w:abstractNum w:abstractNumId="15" w15:restartNumberingAfterBreak="0">
+  <w:abstractNum w:abstractNumId="16" w15:restartNumberingAfterBreak="0">
     <w:nsid w:val="71035D33"/>
     <w:multiLevelType w:val="hybridMultilevel"/>
     <w:tmpl w:val="6D18A072"/>
@@ -5738,28 +6410,28 @@
     </w:lvl>
   </w:abstractNum>
   <w:num w:numId="1" w16cid:durableId="472598189">
-    <w:abstractNumId w:val="5"/>
+    <w:abstractNumId w:val="6"/>
   </w:num>
   <w:num w:numId="2" w16cid:durableId="1742632576">
+    <w:abstractNumId w:val="16"/>
+  </w:num>
+  <w:num w:numId="3" w16cid:durableId="710688440">
+    <w:abstractNumId w:val="13"/>
+  </w:num>
+  <w:num w:numId="4" w16cid:durableId="918756264">
+    <w:abstractNumId w:val="7"/>
+  </w:num>
+  <w:num w:numId="5" w16cid:durableId="697052374">
     <w:abstractNumId w:val="15"/>
   </w:num>
-  <w:num w:numId="3" w16cid:durableId="710688440">
-    <w:abstractNumId w:val="12"/>
-  </w:num>
-  <w:num w:numId="4" w16cid:durableId="918756264">
-    <w:abstractNumId w:val="6"/>
-  </w:num>
-  <w:num w:numId="5" w16cid:durableId="697052374">
-    <w:abstractNumId w:val="14"/>
-  </w:num>
   <w:num w:numId="6" w16cid:durableId="877669857">
-    <w:abstractNumId w:val="9"/>
+    <w:abstractNumId w:val="10"/>
   </w:num>
   <w:num w:numId="7" w16cid:durableId="320961983">
-    <w:abstractNumId w:val="10"/>
+    <w:abstractNumId w:val="11"/>
   </w:num>
   <w:num w:numId="8" w16cid:durableId="836311310">
-    <w:abstractNumId w:val="11"/>
+    <w:abstractNumId w:val="12"/>
   </w:num>
   <w:num w:numId="9" w16cid:durableId="657463858">
     <w:abstractNumId w:val="4"/>
@@ -5768,7 +6440,7 @@
     <w:abstractNumId w:val="3"/>
   </w:num>
   <w:num w:numId="11" w16cid:durableId="792676204">
-    <w:abstractNumId w:val="7"/>
+    <w:abstractNumId w:val="8"/>
   </w:num>
   <w:num w:numId="12" w16cid:durableId="541862887">
     <w:abstractNumId w:val="1"/>
@@ -5777,13 +6449,16 @@
     <w:abstractNumId w:val="2"/>
   </w:num>
   <w:num w:numId="14" w16cid:durableId="1529954255">
-    <w:abstractNumId w:val="8"/>
+    <w:abstractNumId w:val="9"/>
   </w:num>
   <w:num w:numId="15" w16cid:durableId="588544701">
     <w:abstractNumId w:val="0"/>
   </w:num>
   <w:num w:numId="16" w16cid:durableId="1651983840">
-    <w:abstractNumId w:val="13"/>
+    <w:abstractNumId w:val="14"/>
+  </w:num>
+  <w:num w:numId="17" w16cid:durableId="1559586016">
+    <w:abstractNumId w:val="5"/>
   </w:num>
 </w:numbering>
 </file>

</xml_diff>

<commit_message>
WNMA project presentation update
</commit_message>
<xml_diff>
--- a/Wireless Networks for Mobile Applications/Project/Presentation/Script.docx
+++ b/Wireless Networks for Mobile Applications/Project/Presentation/Script.docx
@@ -235,7 +235,13 @@
         <w:rPr>
           <w:lang w:val="it-IT"/>
         </w:rPr>
-        <w:t>Le principali architetture di Edge Computing</w:t>
+        <w:t>Alcuni casi studio</w:t>
+      </w:r>
+      <w:r>
+        <w:rPr>
+          <w:lang w:val="it-IT"/>
+        </w:rPr>
+        <w:t xml:space="preserve"> che provano l’efficacia di questo nuovo paradigma di calcolo</w:t>
       </w:r>
     </w:p>
     <w:p>
@@ -255,32 +261,6 @@
         <w:rPr>
           <w:lang w:val="it-IT"/>
         </w:rPr>
-        <w:t>Alcuni casi studio</w:t>
-      </w:r>
-      <w:r>
-        <w:rPr>
-          <w:lang w:val="it-IT"/>
-        </w:rPr>
-        <w:t xml:space="preserve"> che provano l’efficacia di questo nuovo paradigma di calcolo</w:t>
-      </w:r>
-    </w:p>
-    <w:p>
-      <w:pPr>
-        <w:pStyle w:val="Paragrafoelenco"/>
-        <w:numPr>
-          <w:ilvl w:val="0"/>
-          <w:numId w:val="1"/>
-        </w:numPr>
-        <w:spacing w:after="0"/>
-        <w:jc w:val="both"/>
-        <w:rPr>
-          <w:lang w:val="it-IT"/>
-        </w:rPr>
-      </w:pPr>
-      <w:r>
-        <w:rPr>
-          <w:lang w:val="it-IT"/>
-        </w:rPr>
         <w:t>Le sfide aperte nella ricerca</w:t>
       </w:r>
     </w:p>
@@ -348,18 +328,16 @@
           <w:bCs/>
           <w:lang w:val="it-IT"/>
         </w:rPr>
-        <w:t xml:space="preserve">Diapositiva 3: Internet of </w:t>
-      </w:r>
-      <w:proofErr w:type="spellStart"/>
-      <w:r>
-        <w:rPr>
-          <w:b/>
-          <w:bCs/>
-          <w:lang w:val="it-IT"/>
-        </w:rPr>
-        <w:t>Things</w:t>
-      </w:r>
-      <w:proofErr w:type="spellEnd"/>
+        <w:t xml:space="preserve">Diapositiva 3: </w:t>
+      </w:r>
+      <w:r>
+        <w:rPr>
+          <w:b/>
+          <w:bCs/>
+          <w:lang w:val="it-IT"/>
+        </w:rPr>
+        <w:t>IoT data flow</w:t>
+      </w:r>
     </w:p>
     <w:p>
       <w:pPr>
@@ -815,6 +793,15 @@
         <w:spacing w:after="0"/>
         <w:jc w:val="both"/>
         <w:rPr>
+          <w:lang w:val="it-IT"/>
+        </w:rPr>
+      </w:pPr>
+    </w:p>
+    <w:p>
+      <w:pPr>
+        <w:spacing w:after="0"/>
+        <w:jc w:val="both"/>
+        <w:rPr>
           <w:b/>
           <w:bCs/>
           <w:lang w:val="it-IT"/>
@@ -1151,7 +1138,15 @@
           <w:bCs/>
           <w:lang w:val="it-IT"/>
         </w:rPr>
-        <w:t xml:space="preserve">Diapositiva </w:t>
+        <w:t>Diapositiva</w:t>
+      </w:r>
+      <w:r>
+        <w:rPr>
+          <w:b/>
+          <w:bCs/>
+          <w:lang w:val="it-IT"/>
+        </w:rPr>
+        <w:t xml:space="preserve"> </w:t>
       </w:r>
       <w:r>
         <w:rPr>
@@ -1160,269 +1155,6 @@
           <w:lang w:val="it-IT"/>
         </w:rPr>
         <w:t>6</w:t>
-      </w:r>
-      <w:r>
-        <w:rPr>
-          <w:b/>
-          <w:bCs/>
-          <w:lang w:val="it-IT"/>
-        </w:rPr>
-        <w:t xml:space="preserve">: Paradigmi di elaborazione </w:t>
-      </w:r>
-    </w:p>
-    <w:p>
-      <w:pPr>
-        <w:spacing w:after="0"/>
-        <w:jc w:val="both"/>
-        <w:rPr>
-          <w:lang w:val="it-IT"/>
-        </w:rPr>
-      </w:pPr>
-      <w:r>
-        <w:rPr>
-          <w:lang w:val="it-IT"/>
-        </w:rPr>
-        <w:t>Oltre alla classica elaborazione centralizzata su cloud, e</w:t>
-      </w:r>
-      <w:r>
-        <w:rPr>
-          <w:lang w:val="it-IT"/>
-        </w:rPr>
-        <w:t>sistono diverse architetture</w:t>
-      </w:r>
-      <w:r>
-        <w:rPr>
-          <w:lang w:val="it-IT"/>
-        </w:rPr>
-        <w:t xml:space="preserve"> studiate nel corso degli anni</w:t>
-      </w:r>
-      <w:r>
-        <w:rPr>
-          <w:lang w:val="it-IT"/>
-        </w:rPr>
-        <w:t xml:space="preserve"> per implementare l’Edge Computing</w:t>
-      </w:r>
-      <w:r>
-        <w:rPr>
-          <w:lang w:val="it-IT"/>
-        </w:rPr>
-        <w:t>, tra queste</w:t>
-      </w:r>
-      <w:r>
-        <w:rPr>
-          <w:lang w:val="it-IT"/>
-        </w:rPr>
-        <w:t>:</w:t>
-      </w:r>
-    </w:p>
-    <w:p>
-      <w:pPr>
-        <w:pStyle w:val="Paragrafoelenco"/>
-        <w:numPr>
-          <w:ilvl w:val="0"/>
-          <w:numId w:val="4"/>
-        </w:numPr>
-        <w:spacing w:after="0"/>
-        <w:jc w:val="both"/>
-        <w:rPr>
-          <w:lang w:val="it-IT"/>
-        </w:rPr>
-      </w:pPr>
-      <w:proofErr w:type="spellStart"/>
-      <w:r>
-        <w:rPr>
-          <w:lang w:val="it-IT"/>
-        </w:rPr>
-        <w:t>Fog</w:t>
-      </w:r>
-      <w:proofErr w:type="spellEnd"/>
-      <w:r>
-        <w:rPr>
-          <w:lang w:val="it-IT"/>
-        </w:rPr>
-        <w:t xml:space="preserve"> Computing: elaborazione distribuita s</w:t>
-      </w:r>
-      <w:r>
-        <w:rPr>
-          <w:lang w:val="it-IT"/>
-        </w:rPr>
-        <w:t>u nodi della rete (come ad esempio router)</w:t>
-      </w:r>
-      <w:r>
-        <w:rPr>
-          <w:lang w:val="it-IT"/>
-        </w:rPr>
-        <w:t>.</w:t>
-      </w:r>
-    </w:p>
-    <w:p>
-      <w:pPr>
-        <w:pStyle w:val="Paragrafoelenco"/>
-        <w:numPr>
-          <w:ilvl w:val="0"/>
-          <w:numId w:val="4"/>
-        </w:numPr>
-        <w:spacing w:after="0"/>
-        <w:jc w:val="both"/>
-        <w:rPr>
-          <w:lang w:val="it-IT"/>
-        </w:rPr>
-      </w:pPr>
-      <w:proofErr w:type="spellStart"/>
-      <w:r>
-        <w:rPr>
-          <w:lang w:val="it-IT"/>
-        </w:rPr>
-        <w:t>Cloudlet</w:t>
-      </w:r>
-      <w:proofErr w:type="spellEnd"/>
-      <w:r>
-        <w:rPr>
-          <w:lang w:val="it-IT"/>
-        </w:rPr>
-        <w:t xml:space="preserve"> Computing: piccoli data center locali vicino agli utenti.</w:t>
-      </w:r>
-    </w:p>
-    <w:p>
-      <w:pPr>
-        <w:pStyle w:val="Paragrafoelenco"/>
-        <w:numPr>
-          <w:ilvl w:val="0"/>
-          <w:numId w:val="4"/>
-        </w:numPr>
-        <w:spacing w:after="0"/>
-        <w:jc w:val="both"/>
-        <w:rPr>
-          <w:lang w:val="it-IT"/>
-        </w:rPr>
-      </w:pPr>
-      <w:r>
-        <w:rPr>
-          <w:lang w:val="it-IT"/>
-        </w:rPr>
-        <w:t>Mobile Edge Computing (MEC): elaborazione ai margini delle reti mobili.</w:t>
-      </w:r>
-    </w:p>
-    <w:p>
-      <w:pPr>
-        <w:pStyle w:val="Paragrafoelenco"/>
-        <w:numPr>
-          <w:ilvl w:val="0"/>
-          <w:numId w:val="4"/>
-        </w:numPr>
-        <w:spacing w:after="0"/>
-        <w:jc w:val="both"/>
-        <w:rPr>
-          <w:lang w:val="it-IT"/>
-        </w:rPr>
-      </w:pPr>
-      <w:r>
-        <w:rPr>
-          <w:lang w:val="it-IT"/>
-        </w:rPr>
-        <w:t>Mobile Ad Hoc Cloud: uso dinamico di dispositivi mobili vicini</w:t>
-      </w:r>
-      <w:r>
-        <w:rPr>
-          <w:lang w:val="it-IT"/>
-        </w:rPr>
-        <w:t xml:space="preserve"> per l’elaborazione</w:t>
-      </w:r>
-      <w:r>
-        <w:rPr>
-          <w:lang w:val="it-IT"/>
-        </w:rPr>
-        <w:t>.</w:t>
-      </w:r>
-    </w:p>
-    <w:p>
-      <w:pPr>
-        <w:pStyle w:val="Paragrafoelenco"/>
-        <w:numPr>
-          <w:ilvl w:val="0"/>
-          <w:numId w:val="4"/>
-        </w:numPr>
-        <w:spacing w:after="0"/>
-        <w:jc w:val="both"/>
-        <w:rPr>
-          <w:lang w:val="it-IT"/>
-        </w:rPr>
-      </w:pPr>
-      <w:proofErr w:type="spellStart"/>
-      <w:r>
-        <w:rPr>
-          <w:lang w:val="it-IT"/>
-        </w:rPr>
-        <w:t>Hybrid</w:t>
-      </w:r>
-      <w:proofErr w:type="spellEnd"/>
-      <w:r>
-        <w:rPr>
-          <w:lang w:val="it-IT"/>
-        </w:rPr>
-        <w:t xml:space="preserve"> Computing: un mix tra cloud e </w:t>
-      </w:r>
-      <w:proofErr w:type="spellStart"/>
-      <w:r>
-        <w:rPr>
-          <w:lang w:val="it-IT"/>
-        </w:rPr>
-        <w:t>edge</w:t>
-      </w:r>
-      <w:proofErr w:type="spellEnd"/>
-      <w:r>
-        <w:rPr>
-          <w:lang w:val="it-IT"/>
-        </w:rPr>
-        <w:t xml:space="preserve"> </w:t>
-      </w:r>
-      <w:r>
-        <w:rPr>
-          <w:lang w:val="it-IT"/>
-        </w:rPr>
-        <w:t xml:space="preserve">computing </w:t>
-      </w:r>
-      <w:r>
-        <w:rPr>
-          <w:lang w:val="it-IT"/>
-        </w:rPr>
-        <w:t>per il miglior compromesso.</w:t>
-      </w:r>
-    </w:p>
-    <w:p>
-      <w:pPr>
-        <w:spacing w:after="0"/>
-        <w:jc w:val="both"/>
-        <w:rPr>
-          <w:lang w:val="it-IT"/>
-        </w:rPr>
-      </w:pPr>
-    </w:p>
-    <w:p>
-      <w:pPr>
-        <w:spacing w:after="0"/>
-        <w:jc w:val="both"/>
-        <w:rPr>
-          <w:b/>
-          <w:bCs/>
-          <w:lang w:val="it-IT"/>
-        </w:rPr>
-      </w:pPr>
-      <w:r>
-        <w:rPr>
-          <w:b/>
-          <w:bCs/>
-          <w:lang w:val="it-IT"/>
-        </w:rPr>
-        <w:t>Diapositiva</w:t>
-      </w:r>
-      <w:r>
-        <w:rPr>
-          <w:b/>
-          <w:bCs/>
-          <w:lang w:val="it-IT"/>
-        </w:rPr>
-        <w:t xml:space="preserve"> 7</w:t>
       </w:r>
       <w:r>
         <w:rPr>
@@ -1726,14 +1458,7 @@
         <w:rPr>
           <w:lang w:val="it-IT"/>
         </w:rPr>
-        <w:t xml:space="preserve">, si è rivelata molto </w:t>
-      </w:r>
-      <w:r>
-        <w:rPr>
-          <w:lang w:val="it-IT"/>
-        </w:rPr>
-        <w:lastRenderedPageBreak/>
-        <w:t xml:space="preserve">promettente, anche in situazioni di </w:t>
+        <w:t xml:space="preserve">, si è rivelata molto promettente, anche in situazioni di </w:t>
       </w:r>
       <w:r>
         <w:rPr>
@@ -1793,7 +1518,7 @@
           <w:bCs/>
           <w:lang w:val="it-IT"/>
         </w:rPr>
-        <w:t>8</w:t>
+        <w:t>7</w:t>
       </w:r>
       <w:r>
         <w:rPr>
@@ -1987,6 +1712,7 @@
         <w:rPr>
           <w:lang w:val="it-IT"/>
         </w:rPr>
+        <w:lastRenderedPageBreak/>
         <w:t>Graph</w:t>
       </w:r>
       <w:proofErr w:type="spellEnd"/>
@@ -2427,7 +2153,7 @@
           <w:bCs/>
           <w:lang w:val="it-IT"/>
         </w:rPr>
-        <w:t>9</w:t>
+        <w:t>8</w:t>
       </w:r>
       <w:r>
         <w:rPr>
@@ -2546,7 +2272,6 @@
         <w:rPr>
           <w:lang w:val="it-IT"/>
         </w:rPr>
-        <w:lastRenderedPageBreak/>
         <w:t>Processing Delay (PD): il tempo di elaborazione</w:t>
       </w:r>
       <w:r>
@@ -2714,17 +2439,27 @@
         <w:spacing w:after="0"/>
         <w:jc w:val="both"/>
         <w:rPr>
-          <w:b/>
-          <w:bCs/>
-          <w:lang w:val="it-IT"/>
-        </w:rPr>
-      </w:pPr>
-      <w:r>
-        <w:rPr>
-          <w:b/>
-          <w:bCs/>
-          <w:lang w:val="it-IT"/>
-        </w:rPr>
+          <w:lang w:val="it-IT"/>
+        </w:rPr>
+      </w:pPr>
+    </w:p>
+    <w:p>
+      <w:pPr>
+        <w:spacing w:after="0"/>
+        <w:jc w:val="both"/>
+        <w:rPr>
+          <w:b/>
+          <w:bCs/>
+          <w:lang w:val="it-IT"/>
+        </w:rPr>
+      </w:pPr>
+      <w:r>
+        <w:rPr>
+          <w:b/>
+          <w:bCs/>
+          <w:lang w:val="it-IT"/>
+        </w:rPr>
+        <w:lastRenderedPageBreak/>
         <w:t xml:space="preserve">Diapositiva 9: Studio sul Gaming Mobile </w:t>
       </w:r>
     </w:p>
@@ -3254,7 +2989,15 @@
           <w:bCs/>
           <w:lang w:val="it-IT"/>
         </w:rPr>
-        <w:t>11</w:t>
+        <w:t>1</w:t>
+      </w:r>
+      <w:r>
+        <w:rPr>
+          <w:b/>
+          <w:bCs/>
+          <w:lang w:val="it-IT"/>
+        </w:rPr>
+        <w:t>0</w:t>
       </w:r>
       <w:r>
         <w:rPr>
@@ -3547,14 +3290,7 @@
         <w:rPr>
           <w:lang w:val="it-IT"/>
         </w:rPr>
-        <w:t xml:space="preserve">Qui avviene la pulizia e l'estrazione delle caratteristiche direttamente alla fonte, riducendo la necessità di trasmettere </w:t>
-      </w:r>
-      <w:r>
-        <w:rPr>
-          <w:lang w:val="it-IT"/>
-        </w:rPr>
-        <w:lastRenderedPageBreak/>
-        <w:t>dati grezzi al cloud. Il sistema può reagire in tempo reale agli eventi di produzione, migliorando l’efficienza e la qualità operativa.</w:t>
+        <w:t>Qui avviene la pulizia e l'estrazione delle caratteristiche direttamente alla fonte, riducendo la necessità di trasmettere dati grezzi al cloud. Il sistema può reagire in tempo reale agli eventi di produzione, migliorando l’efficienza e la qualità operativa.</w:t>
       </w:r>
     </w:p>
     <w:p>
@@ -3599,17 +3335,36 @@
         <w:spacing w:after="0"/>
         <w:jc w:val="both"/>
         <w:rPr>
-          <w:b/>
-          <w:bCs/>
-          <w:lang w:val="it-IT"/>
-        </w:rPr>
-      </w:pPr>
-      <w:r>
-        <w:rPr>
-          <w:b/>
-          <w:bCs/>
-          <w:lang w:val="it-IT"/>
-        </w:rPr>
+          <w:lang w:val="it-IT"/>
+        </w:rPr>
+      </w:pPr>
+    </w:p>
+    <w:p>
+      <w:pPr>
+        <w:spacing w:after="0"/>
+        <w:jc w:val="both"/>
+        <w:rPr>
+          <w:lang w:val="it-IT"/>
+        </w:rPr>
+      </w:pPr>
+    </w:p>
+    <w:p>
+      <w:pPr>
+        <w:spacing w:after="0"/>
+        <w:jc w:val="both"/>
+        <w:rPr>
+          <w:b/>
+          <w:bCs/>
+          <w:lang w:val="it-IT"/>
+        </w:rPr>
+      </w:pPr>
+      <w:r>
+        <w:rPr>
+          <w:b/>
+          <w:bCs/>
+          <w:lang w:val="it-IT"/>
+        </w:rPr>
+        <w:lastRenderedPageBreak/>
         <w:t>Diapositiva 1</w:t>
       </w:r>
       <w:r>
@@ -3618,7 +3373,7 @@
           <w:bCs/>
           <w:lang w:val="it-IT"/>
         </w:rPr>
-        <w:t>2</w:t>
+        <w:t>1</w:t>
       </w:r>
       <w:r>
         <w:rPr>
@@ -3823,345 +3578,6 @@
           <w:bCs/>
           <w:lang w:val="it-IT"/>
         </w:rPr>
-        <w:t>Diapositiva 1</w:t>
-      </w:r>
-      <w:r>
-        <w:rPr>
-          <w:b/>
-          <w:bCs/>
-          <w:lang w:val="it-IT"/>
-        </w:rPr>
-        <w:t>3</w:t>
-      </w:r>
-      <w:r>
-        <w:rPr>
-          <w:b/>
-          <w:bCs/>
-          <w:lang w:val="it-IT"/>
-        </w:rPr>
-        <w:t xml:space="preserve">: Studio sull’Industria Manifatturiera  </w:t>
-      </w:r>
-    </w:p>
-    <w:p>
-      <w:pPr>
-        <w:spacing w:after="0"/>
-        <w:jc w:val="both"/>
-        <w:rPr>
-          <w:lang w:val="it-IT"/>
-        </w:rPr>
-      </w:pPr>
-      <w:r>
-        <w:rPr>
-          <w:lang w:val="it-IT"/>
-        </w:rPr>
-        <w:t xml:space="preserve">Nonostante i numerosi vantaggi, l'adozione </w:t>
-      </w:r>
-      <w:proofErr w:type="spellStart"/>
-      <w:r>
-        <w:rPr>
-          <w:lang w:val="it-IT"/>
-        </w:rPr>
-        <w:t>dell'edge</w:t>
-      </w:r>
-      <w:proofErr w:type="spellEnd"/>
-      <w:r>
-        <w:rPr>
-          <w:lang w:val="it-IT"/>
-        </w:rPr>
-        <w:t xml:space="preserve"> computing nel settore manifatturiero presenta alcune sfide, tra cui:</w:t>
-      </w:r>
-    </w:p>
-    <w:p>
-      <w:pPr>
-        <w:pStyle w:val="Paragrafoelenco"/>
-        <w:numPr>
-          <w:ilvl w:val="0"/>
-          <w:numId w:val="15"/>
-        </w:numPr>
-        <w:spacing w:after="0"/>
-        <w:jc w:val="both"/>
-        <w:rPr>
-          <w:lang w:val="it-IT"/>
-        </w:rPr>
-      </w:pPr>
-      <w:r>
-        <w:rPr>
-          <w:b/>
-          <w:bCs/>
-          <w:lang w:val="it-IT"/>
-        </w:rPr>
-        <w:t>Compatibilità dei protocolli tra sistemi legacy e moderni</w:t>
-      </w:r>
-      <w:r>
-        <w:rPr>
-          <w:lang w:val="it-IT"/>
-        </w:rPr>
-        <w:t xml:space="preserve">: </w:t>
-      </w:r>
-      <w:r>
-        <w:rPr>
-          <w:lang w:val="it-IT"/>
-        </w:rPr>
-        <w:t xml:space="preserve">Molte industrie utilizzano infrastrutture e macchinari progettati decenni fa, spesso basati su protocolli proprietari che non sono compatibili con i moderni standard di comunicazione IoT. L’introduzione </w:t>
-      </w:r>
-      <w:proofErr w:type="spellStart"/>
-      <w:r>
-        <w:rPr>
-          <w:lang w:val="it-IT"/>
-        </w:rPr>
-        <w:t>dell’edge</w:t>
-      </w:r>
-      <w:proofErr w:type="spellEnd"/>
-      <w:r>
-        <w:rPr>
-          <w:lang w:val="it-IT"/>
-        </w:rPr>
-        <w:t xml:space="preserve"> computing richiede quindi soluzioni che possano interfacciarsi con questi sistemi senza doverli necessariamente sostituire, il che sarebbe un processo estremamente costoso. Per questo motivo, l'adozione di protocolli aperti come </w:t>
-      </w:r>
-      <w:r>
-        <w:rPr>
-          <w:lang w:val="it-IT"/>
-        </w:rPr>
-        <w:t>OPC UA o DDS</w:t>
-      </w:r>
-      <w:r>
-        <w:rPr>
-          <w:lang w:val="it-IT"/>
-        </w:rPr>
-        <w:t xml:space="preserve"> sta diventando sempre più diffusa, in quanto permettono un’integrazione più fluida tra le tecnologie esistenti e i nuovi dispositivi </w:t>
-      </w:r>
-      <w:proofErr w:type="spellStart"/>
-      <w:r>
-        <w:rPr>
-          <w:lang w:val="it-IT"/>
-        </w:rPr>
-        <w:t>edge</w:t>
-      </w:r>
-      <w:proofErr w:type="spellEnd"/>
-      <w:r>
-        <w:rPr>
-          <w:lang w:val="it-IT"/>
-        </w:rPr>
-        <w:t>.</w:t>
-      </w:r>
-    </w:p>
-    <w:p>
-      <w:pPr>
-        <w:pStyle w:val="Paragrafoelenco"/>
-        <w:numPr>
-          <w:ilvl w:val="0"/>
-          <w:numId w:val="15"/>
-        </w:numPr>
-        <w:spacing w:after="0"/>
-        <w:jc w:val="both"/>
-        <w:rPr>
-          <w:lang w:val="it-IT"/>
-        </w:rPr>
-      </w:pPr>
-      <w:r>
-        <w:rPr>
-          <w:b/>
-          <w:bCs/>
-          <w:lang w:val="it-IT"/>
-        </w:rPr>
-        <w:t>Gestione in tempo reale per attività sensibili alla latenza</w:t>
-      </w:r>
-      <w:r>
-        <w:rPr>
-          <w:lang w:val="it-IT"/>
-        </w:rPr>
-        <w:t>: il</w:t>
-      </w:r>
-      <w:r>
-        <w:rPr>
-          <w:lang w:val="it-IT"/>
-        </w:rPr>
-        <w:t xml:space="preserve"> successo </w:t>
-      </w:r>
-      <w:proofErr w:type="spellStart"/>
-      <w:r>
-        <w:rPr>
-          <w:lang w:val="it-IT"/>
-        </w:rPr>
-        <w:t>dell’edge</w:t>
-      </w:r>
-      <w:proofErr w:type="spellEnd"/>
-      <w:r>
-        <w:rPr>
-          <w:lang w:val="it-IT"/>
-        </w:rPr>
-        <w:t xml:space="preserve"> computing </w:t>
-      </w:r>
-      <w:r>
-        <w:rPr>
-          <w:lang w:val="it-IT"/>
-        </w:rPr>
-        <w:t xml:space="preserve">dipende dalla capacità dei nodi </w:t>
-      </w:r>
-      <w:proofErr w:type="spellStart"/>
-      <w:r>
-        <w:rPr>
-          <w:lang w:val="it-IT"/>
-        </w:rPr>
-        <w:t>edge</w:t>
-      </w:r>
-      <w:proofErr w:type="spellEnd"/>
-      <w:r>
-        <w:rPr>
-          <w:lang w:val="it-IT"/>
-        </w:rPr>
-        <w:t xml:space="preserve"> di garantire </w:t>
-      </w:r>
-      <w:r>
-        <w:rPr>
-          <w:lang w:val="it-IT"/>
-        </w:rPr>
-        <w:t>prestazioni costanti, anche sotto carico elevato. Questo impone sfide in termini di distribuzione del carico di lavoro</w:t>
-      </w:r>
-      <w:r>
-        <w:rPr>
-          <w:lang w:val="it-IT"/>
-        </w:rPr>
-        <w:t>, ottimizzazione delle risorse computazionali e sincronizzazione con i sistemi centrali.</w:t>
-      </w:r>
-    </w:p>
-    <w:p>
-      <w:pPr>
-        <w:spacing w:after="0"/>
-        <w:jc w:val="both"/>
-        <w:rPr>
-          <w:lang w:val="it-IT"/>
-        </w:rPr>
-      </w:pPr>
-    </w:p>
-    <w:p>
-      <w:pPr>
-        <w:spacing w:after="0"/>
-        <w:jc w:val="both"/>
-        <w:rPr>
-          <w:lang w:val="it-IT"/>
-        </w:rPr>
-      </w:pPr>
-      <w:r>
-        <w:rPr>
-          <w:lang w:val="it-IT"/>
-        </w:rPr>
-        <w:t>Guardando al futuro, le prospettive di sviluppo includono:</w:t>
-      </w:r>
-    </w:p>
-    <w:p>
-      <w:pPr>
-        <w:pStyle w:val="Paragrafoelenco"/>
-        <w:numPr>
-          <w:ilvl w:val="0"/>
-          <w:numId w:val="14"/>
-        </w:numPr>
-        <w:spacing w:after="0"/>
-        <w:jc w:val="both"/>
-        <w:rPr>
-          <w:lang w:val="it-IT"/>
-        </w:rPr>
-      </w:pPr>
-      <w:r>
-        <w:rPr>
-          <w:lang w:val="it-IT"/>
-        </w:rPr>
-        <w:t xml:space="preserve">L’evoluzione dei </w:t>
-      </w:r>
-      <w:proofErr w:type="spellStart"/>
-      <w:r>
-        <w:rPr>
-          <w:lang w:val="it-IT"/>
-        </w:rPr>
-        <w:t>digital</w:t>
-      </w:r>
-      <w:proofErr w:type="spellEnd"/>
-      <w:r>
-        <w:rPr>
-          <w:lang w:val="it-IT"/>
-        </w:rPr>
-        <w:t xml:space="preserve"> twins per ottimizzare la produzione.</w:t>
-      </w:r>
-    </w:p>
-    <w:p>
-      <w:pPr>
-        <w:pStyle w:val="Paragrafoelenco"/>
-        <w:numPr>
-          <w:ilvl w:val="0"/>
-          <w:numId w:val="14"/>
-        </w:numPr>
-        <w:spacing w:after="0"/>
-        <w:jc w:val="both"/>
-        <w:rPr>
-          <w:lang w:val="it-IT"/>
-        </w:rPr>
-      </w:pPr>
-      <w:r>
-        <w:rPr>
-          <w:lang w:val="it-IT"/>
-        </w:rPr>
-        <w:t>L’implementazione di sistemi autonomi avanzati per migliorare la gestione dei processi.</w:t>
-      </w:r>
-    </w:p>
-    <w:p>
-      <w:pPr>
-        <w:pStyle w:val="Paragrafoelenco"/>
-        <w:numPr>
-          <w:ilvl w:val="0"/>
-          <w:numId w:val="14"/>
-        </w:numPr>
-        <w:spacing w:after="0"/>
-        <w:jc w:val="both"/>
-        <w:rPr>
-          <w:lang w:val="it-IT"/>
-        </w:rPr>
-      </w:pPr>
-      <w:r>
-        <w:rPr>
-          <w:lang w:val="it-IT"/>
-        </w:rPr>
-        <w:t xml:space="preserve">L’ottimizzazione continua delle reti per migliorare la cooperazione </w:t>
-      </w:r>
-      <w:proofErr w:type="spellStart"/>
-      <w:r>
-        <w:rPr>
-          <w:lang w:val="it-IT"/>
-        </w:rPr>
-        <w:t>edge</w:t>
-      </w:r>
-      <w:proofErr w:type="spellEnd"/>
-      <w:r>
-        <w:rPr>
-          <w:lang w:val="it-IT"/>
-        </w:rPr>
-        <w:t>-cloud.</w:t>
-      </w:r>
-    </w:p>
-    <w:p>
-      <w:pPr>
-        <w:spacing w:after="0"/>
-        <w:jc w:val="both"/>
-        <w:rPr>
-          <w:lang w:val="it-IT"/>
-        </w:rPr>
-      </w:pPr>
-    </w:p>
-    <w:p>
-      <w:pPr>
-        <w:spacing w:after="0"/>
-        <w:jc w:val="both"/>
-        <w:rPr>
-          <w:b/>
-          <w:bCs/>
-          <w:lang w:val="it-IT"/>
-        </w:rPr>
-      </w:pPr>
-      <w:r>
-        <w:rPr>
-          <w:b/>
-          <w:bCs/>
-          <w:lang w:val="it-IT"/>
-        </w:rPr>
         <w:t xml:space="preserve">Diapositiva </w:t>
       </w:r>
       <w:r>
@@ -4178,7 +3594,7 @@
           <w:bCs/>
           <w:lang w:val="it-IT"/>
         </w:rPr>
-        <w:t>4</w:t>
+        <w:t>2</w:t>
       </w:r>
       <w:r>
         <w:rPr>
@@ -4201,7 +3617,7 @@
         <w:rPr>
           <w:lang w:val="it-IT"/>
         </w:rPr>
-        <w:t>Nonostante l'Edge Computing abbia dimostrato il suo enorme potenziale, ci sono ancora delle sfide aperte che necessitano di attenzione e ricerca approfondita. Analizziamole una per una:</w:t>
+        <w:t>Nonostante l'Edge Computing abbia dimostrato il suo potenziale, ci sono ancora delle sfide aperte che necessitano di attenzione e ricerca approfondita. Analizziamole una per una:</w:t>
       </w:r>
     </w:p>
     <w:p>
@@ -4251,7 +3667,6 @@
           <w:bCs/>
           <w:lang w:val="it-IT"/>
         </w:rPr>
-        <w:lastRenderedPageBreak/>
         <w:t>Gestione delle risorse</w:t>
       </w:r>
       <w:r>

</xml_diff>